<commit_message>
Updated documentation files: Diet-optimization-Lpreview.pdf and encrypted.docx
</commit_message>
<xml_diff>
--- a/docs/encrypted.docx
+++ b/docs/encrypted.docx
@@ -65,7 +65,6 @@
           <w:lang w:bidi="fa-IR"/>
         </w:rPr>
       </w:pPr>
-      <w:proofErr w:type="spellStart"/>
       <w:r>
         <w:rPr>
           <w:rFonts w:cs="B Nazanin" w:hint="cs"/>
@@ -76,20 +75,7 @@
           <w:rtl/>
           <w:lang w:bidi="fa-IR"/>
         </w:rPr>
-        <w:t>پوریا</w:t>
-      </w:r>
-      <w:proofErr w:type="spellEnd"/>
-      <w:r>
-        <w:rPr>
-          <w:rFonts w:cs="B Nazanin" w:hint="cs"/>
-          <w:b/>
-          <w:bCs/>
-          <w:sz w:val="24"/>
-          <w:szCs w:val="24"/>
-          <w:rtl/>
-          <w:lang w:bidi="fa-IR"/>
-        </w:rPr>
-        <w:t xml:space="preserve"> خداپرست</w:t>
+        <w:t>پوریا خداپرست</w:t>
       </w:r>
     </w:p>
     <w:p>
@@ -180,22 +166,8 @@
           <w:rtl/>
           <w:lang w:bidi="fa-IR"/>
         </w:rPr>
-        <w:t xml:space="preserve">کیمیا </w:t>
-      </w:r>
-      <w:proofErr w:type="spellStart"/>
-      <w:r>
-        <w:rPr>
-          <w:rFonts w:cs="B Nazanin" w:hint="cs"/>
-          <w:b/>
-          <w:bCs/>
-          <w:sz w:val="24"/>
-          <w:szCs w:val="24"/>
-          <w:rtl/>
-          <w:lang w:bidi="fa-IR"/>
-        </w:rPr>
-        <w:t>رسولی‏کشور</w:t>
-      </w:r>
-      <w:proofErr w:type="spellEnd"/>
+        <w:t>کیمیا رسولی‏کشور</w:t>
+      </w:r>
     </w:p>
     <w:p>
       <w:pPr>
@@ -402,7 +374,6 @@
           <w:rFonts w:cs="B Nazanin"/>
           <w:i/>
           <w:iCs/>
-          <w:rtl/>
         </w:rPr>
       </w:pPr>
       <w:r>
@@ -424,6 +395,36 @@
           <w:iCs/>
         </w:rPr>
         <w:t xml:space="preserve"> </w:t>
+      </w:r>
+    </w:p>
+    <w:p>
+      <w:pPr>
+        <w:bidi/>
+        <w:spacing w:after="0" w:line="240" w:lineRule="auto"/>
+        <w:jc w:val="lowKashida"/>
+        <w:rPr>
+          <w:rFonts w:cs="B Nazanin"/>
+          <w:i/>
+          <w:iCs/>
+          <w:rtl/>
+        </w:rPr>
+      </w:pPr>
+      <w:r>
+        <w:rPr>
+          <w:rFonts w:cs="B Nazanin"/>
+          <w:i/>
+          <w:iCs/>
+          <w:rtl/>
+        </w:rPr>
+        <w:t>این پژوهش رویکردی سیستماتیک برای بهینه‌سازی الگوهای غذایی فرد متوسط ایرانی با استفاده از برنامه‌ریزی خطی ارائه می‌دهد. تمرکز این مطالعه بر تأمین نیازهای تغذیه‌ای، کاهش هزینه‌ها، پذیرش فرهنگی و پایداری زیست‌محیطی است. با بهره‌گیری از مدل‌سازی ریاضی، برنامه‌های غذایی هفتگی طراحی شده که ضمن برآورده کردن نیازهای اساسی تغذیه، هزینه‌ها را به حداقل می‌رساند. مدل پیشنهادی محدودیت‌های واقعی مانند میزان کالری، تعادل درشت‌مغذی‌ها و انتخاب غذاهای متناسب با فرهنگ را در نظر گرفته است. یافته‌های این پژوهش نشان می‌دهد که این رویکرد می‌تواند هزینه‌های تغذیه را به میزان قابل توجهی کاهش داده و کیفیت کلی رژیم غذایی را بهبود بخشد. همچنین، این تحقیق قابلیت انطباق برنامه‌ریزی خطی را برای حل چالش‌های پیچیده تغذیه‌ای در زمینه‌های اجتماعی و اقتصادی مختلف نشان می‌دهد. در پایان، پیشنهادهایی برای سیاست‌گذاران و متخصصان تغذیه ارائه شده است تا از این مدل‌ها در استراتژی‌های بهداشت عمومی استفاده کنند و راه‌حل‌هایی پایدار و مقرون‌به‌صرفه برای تغذیه فراهم آورند</w:t>
+      </w:r>
+      <w:r>
+        <w:rPr>
+          <w:rFonts w:cs="B Nazanin"/>
+          <w:i/>
+          <w:iCs/>
+        </w:rPr>
+        <w:t>.</w:t>
       </w:r>
     </w:p>
     <w:p>
@@ -1125,7 +1126,17 @@
           <w:szCs w:val="24"/>
           <w:rtl/>
         </w:rPr>
-        <w:t>بهینه‌سازی الگوهای غذایی به یک دغدغه جهانی تبدیل شده است، به‌ویژه در زمینه چالش‌های فزاینده سلامت، محدودیت‌های اقتصادی و تخریب محیط‌زیست. در کشورهایی با درآمد متوسط مانند ایران، که عادات غذایی به‌شدت تحت تأثیر سنت‌های فرهنگی قرار دارند، ایجاد توازن میان کفایت تغذیه‌ای، مقرون‌به‌صرفه بودن و پذیرش فرهنگی، یک وظیفه پیچیده اما حیاتی است. رژیم غذایی فرد متوسط ایرانی، که تحت تأثیر عوامل مختلف اجتماعی-اقتصادی و فرهنگی شکل گرفته است، اغلب در تأمین نیازهای تغذیه‌ای توصیه‌شده، به‌ویژه در میان گروه‌های اقتصادی آسیب‌پذیر، ناکام می‌ماند</w:t>
+        <w:t xml:space="preserve">بهینه‌سازی الگوهای غذایی به یک دغدغه جهانی تبدیل شده است، به‌ویژه در زمینه چالش‌های فزاینده سلامت، محدودیت‌های اقتصادی و تخریب محیط‌زیست. در کشورهایی با درآمد متوسط مانند ایران، که عادات غذایی به‌شدت تحت تأثیر سنت‌های فرهنگی قرار دارند، ایجاد توازن میان کفایت تغذیه‌ای، مقرون‌به‌صرفه بودن و پذیرش فرهنگی، یک وظیفه پیچیده اما </w:t>
+      </w:r>
+      <w:r>
+        <w:rPr>
+          <w:rFonts w:cs="B Nazanin"/>
+          <w:sz w:val="24"/>
+          <w:szCs w:val="24"/>
+          <w:rtl/>
+        </w:rPr>
+        <w:lastRenderedPageBreak/>
+        <w:t>حیاتی است. رژیم غذایی فرد متوسط ایرانی، که تحت تأثیر عوامل مختلف اجتماعی-اقتصادی و فرهنگی شکل گرفته است، اغلب در تأمین نیازهای تغذیه‌ای توصیه‌شده، به‌ویژه در میان گروه‌های اقتصادی آسیب‌پذیر، ناکام می‌ماند</w:t>
       </w:r>
       <w:r>
         <w:rPr>
@@ -1186,7 +1197,6 @@
           <w:szCs w:val="24"/>
           <w:rtl/>
         </w:rPr>
-        <w:lastRenderedPageBreak/>
         <w:t>با توجه به تأکید روزافزون جهانی بر راه‌حل‌های غذایی پایدار و مقرون‌به‌صرفه، این مطالعه به حوزه در حال رشد بهینه‌سازی چندهدفه در علم تغذیه کمک می‌کند. این تحقیق چارچوبی عملی برای سیاست‌گذاران، متخصصان تغذیه و افراد فراهم می‌کند تا تصمیمات آگاهانه‌ای درباره رژیم غذایی اتخاذ کنند که با اولویت‌های سلامت، اقتصادی و فرهنگی همسو باشد. در نهایت، این کار در تلاش است تا مدلی مقیاس‌پذیر ارائه دهد که بتواند بر عادات غذایی فردی و استراتژی‌های کلان سلامت عمومی در ایران و شرایط مشابه تأثیر بگذارد</w:t>
       </w:r>
       <w:r>
@@ -4258,21 +4268,415 @@
         </w:rPr>
         <w:t xml:space="preserve"> خاص‌تر، </w:t>
       </w:r>
-      <w:proofErr w:type="spellStart"/>
-      <w:r>
-        <w:rPr>
-          <w:rFonts w:cs="B Nazanin"/>
-          <w:sz w:val="24"/>
-          <w:szCs w:val="24"/>
-        </w:rPr>
-        <w:t>Ardestani</w:t>
-      </w:r>
-      <w:proofErr w:type="spellEnd"/>
-      <w:r>
-        <w:rPr>
-          <w:rFonts w:cs="B Nazanin"/>
-          <w:sz w:val="24"/>
-          <w:szCs w:val="24"/>
+      <w:r>
+        <w:rPr>
+          <w:rFonts w:cs="B Nazanin"/>
+          <w:sz w:val="24"/>
+          <w:szCs w:val="24"/>
+        </w:rPr>
+        <w:t xml:space="preserve">Ardestani </w:t>
+      </w:r>
+      <w:r>
+        <w:rPr>
+          <w:rFonts w:cs="B Nazanin"/>
+          <w:sz w:val="24"/>
+          <w:szCs w:val="24"/>
+          <w:rtl/>
+        </w:rPr>
+        <w:t>و همکاران (2014) از برنامه‌ر</w:t>
+      </w:r>
+      <w:r>
+        <w:rPr>
+          <w:rFonts w:cs="B Nazanin" w:hint="cs"/>
+          <w:sz w:val="24"/>
+          <w:szCs w:val="24"/>
+          <w:rtl/>
+        </w:rPr>
+        <w:t>ی</w:t>
+      </w:r>
+      <w:r>
+        <w:rPr>
+          <w:rFonts w:cs="B Nazanin" w:hint="eastAsia"/>
+          <w:sz w:val="24"/>
+          <w:szCs w:val="24"/>
+          <w:rtl/>
+        </w:rPr>
+        <w:t>ز</w:t>
+      </w:r>
+      <w:r>
+        <w:rPr>
+          <w:rFonts w:cs="B Nazanin" w:hint="cs"/>
+          <w:sz w:val="24"/>
+          <w:szCs w:val="24"/>
+          <w:rtl/>
+        </w:rPr>
+        <w:t>ی</w:t>
+      </w:r>
+      <w:r>
+        <w:rPr>
+          <w:rFonts w:cs="B Nazanin"/>
+          <w:sz w:val="24"/>
+          <w:szCs w:val="24"/>
+          <w:rtl/>
+        </w:rPr>
+        <w:t xml:space="preserve"> خط</w:t>
+      </w:r>
+      <w:r>
+        <w:rPr>
+          <w:rFonts w:cs="B Nazanin" w:hint="cs"/>
+          <w:sz w:val="24"/>
+          <w:szCs w:val="24"/>
+          <w:rtl/>
+        </w:rPr>
+        <w:t>ی</w:t>
+      </w:r>
+      <w:r>
+        <w:rPr>
+          <w:rFonts w:cs="B Nazanin"/>
+          <w:sz w:val="24"/>
+          <w:szCs w:val="24"/>
+          <w:rtl/>
+        </w:rPr>
+        <w:t xml:space="preserve"> فاز</w:t>
+      </w:r>
+      <w:r>
+        <w:rPr>
+          <w:rFonts w:cs="B Nazanin" w:hint="cs"/>
+          <w:sz w:val="24"/>
+          <w:szCs w:val="24"/>
+          <w:rtl/>
+        </w:rPr>
+        <w:t>ی</w:t>
+      </w:r>
+      <w:r>
+        <w:rPr>
+          <w:rFonts w:cs="B Nazanin"/>
+          <w:sz w:val="24"/>
+          <w:szCs w:val="24"/>
+          <w:rtl/>
+        </w:rPr>
+        <w:t xml:space="preserve"> برا</w:t>
+      </w:r>
+      <w:r>
+        <w:rPr>
+          <w:rFonts w:cs="B Nazanin" w:hint="cs"/>
+          <w:sz w:val="24"/>
+          <w:szCs w:val="24"/>
+          <w:rtl/>
+        </w:rPr>
+        <w:t>ی</w:t>
+      </w:r>
+      <w:r>
+        <w:rPr>
+          <w:rFonts w:cs="B Nazanin"/>
+          <w:sz w:val="24"/>
+          <w:szCs w:val="24"/>
+          <w:rtl/>
+        </w:rPr>
+        <w:t xml:space="preserve"> به</w:t>
+      </w:r>
+      <w:r>
+        <w:rPr>
+          <w:rFonts w:cs="B Nazanin" w:hint="cs"/>
+          <w:sz w:val="24"/>
+          <w:szCs w:val="24"/>
+          <w:rtl/>
+        </w:rPr>
+        <w:t>ی</w:t>
+      </w:r>
+      <w:r>
+        <w:rPr>
+          <w:rFonts w:cs="B Nazanin" w:hint="eastAsia"/>
+          <w:sz w:val="24"/>
+          <w:szCs w:val="24"/>
+          <w:rtl/>
+        </w:rPr>
+        <w:t>نه‌ساز</w:t>
+      </w:r>
+      <w:r>
+        <w:rPr>
+          <w:rFonts w:cs="B Nazanin" w:hint="cs"/>
+          <w:sz w:val="24"/>
+          <w:szCs w:val="24"/>
+          <w:rtl/>
+        </w:rPr>
+        <w:t>ی</w:t>
+      </w:r>
+      <w:r>
+        <w:rPr>
+          <w:rFonts w:cs="B Nazanin"/>
+          <w:sz w:val="24"/>
+          <w:szCs w:val="24"/>
+          <w:rtl/>
+        </w:rPr>
+        <w:t xml:space="preserve"> ا</w:t>
+      </w:r>
+      <w:r>
+        <w:rPr>
+          <w:rFonts w:cs="B Nazanin" w:hint="eastAsia"/>
+          <w:sz w:val="24"/>
+          <w:szCs w:val="24"/>
+          <w:rtl/>
+        </w:rPr>
+        <w:t>نرژ</w:t>
+      </w:r>
+      <w:r>
+        <w:rPr>
+          <w:rFonts w:cs="B Nazanin" w:hint="cs"/>
+          <w:sz w:val="24"/>
+          <w:szCs w:val="24"/>
+          <w:rtl/>
+        </w:rPr>
+        <w:t>ی</w:t>
+      </w:r>
+      <w:r>
+        <w:rPr>
+          <w:rFonts w:cs="B Nazanin"/>
+          <w:sz w:val="24"/>
+          <w:szCs w:val="24"/>
+          <w:rtl/>
+        </w:rPr>
+        <w:t xml:space="preserve"> در</w:t>
+      </w:r>
+      <w:r>
+        <w:rPr>
+          <w:rFonts w:cs="B Nazanin" w:hint="cs"/>
+          <w:sz w:val="24"/>
+          <w:szCs w:val="24"/>
+          <w:rtl/>
+        </w:rPr>
+        <w:t>ی</w:t>
+      </w:r>
+      <w:r>
+        <w:rPr>
+          <w:rFonts w:cs="B Nazanin" w:hint="eastAsia"/>
+          <w:sz w:val="24"/>
+          <w:szCs w:val="24"/>
+          <w:rtl/>
+        </w:rPr>
+        <w:t>افت</w:t>
+      </w:r>
+      <w:r>
+        <w:rPr>
+          <w:rFonts w:cs="B Nazanin" w:hint="cs"/>
+          <w:sz w:val="24"/>
+          <w:szCs w:val="24"/>
+          <w:rtl/>
+        </w:rPr>
+        <w:t>ی</w:t>
+      </w:r>
+      <w:r>
+        <w:rPr>
+          <w:rFonts w:cs="B Nazanin"/>
+          <w:sz w:val="24"/>
+          <w:szCs w:val="24"/>
+          <w:rtl/>
+        </w:rPr>
+        <w:t xml:space="preserve"> و کاهش چرب</w:t>
+      </w:r>
+      <w:r>
+        <w:rPr>
+          <w:rFonts w:cs="B Nazanin" w:hint="cs"/>
+          <w:sz w:val="24"/>
+          <w:szCs w:val="24"/>
+          <w:rtl/>
+        </w:rPr>
+        <w:t>ی</w:t>
+      </w:r>
+      <w:r>
+        <w:rPr>
+          <w:rFonts w:cs="B Nazanin"/>
+          <w:sz w:val="24"/>
+          <w:szCs w:val="24"/>
+          <w:rtl/>
+        </w:rPr>
+        <w:t xml:space="preserve"> در رژ</w:t>
+      </w:r>
+      <w:r>
+        <w:rPr>
+          <w:rFonts w:cs="B Nazanin" w:hint="cs"/>
+          <w:sz w:val="24"/>
+          <w:szCs w:val="24"/>
+          <w:rtl/>
+        </w:rPr>
+        <w:t>ی</w:t>
+      </w:r>
+      <w:r>
+        <w:rPr>
+          <w:rFonts w:cs="B Nazanin" w:hint="eastAsia"/>
+          <w:sz w:val="24"/>
+          <w:szCs w:val="24"/>
+          <w:rtl/>
+        </w:rPr>
+        <w:t>م</w:t>
+      </w:r>
+      <w:r>
+        <w:rPr>
+          <w:rFonts w:cs="B Nazanin"/>
+          <w:sz w:val="24"/>
+          <w:szCs w:val="24"/>
+          <w:rtl/>
+        </w:rPr>
+        <w:t xml:space="preserve"> غذا</w:t>
+      </w:r>
+      <w:r>
+        <w:rPr>
+          <w:rFonts w:cs="B Nazanin" w:hint="cs"/>
+          <w:sz w:val="24"/>
+          <w:szCs w:val="24"/>
+          <w:rtl/>
+        </w:rPr>
+        <w:t>یی</w:t>
+      </w:r>
+      <w:r>
+        <w:rPr>
+          <w:rFonts w:cs="B Nazanin"/>
+          <w:sz w:val="24"/>
+          <w:szCs w:val="24"/>
+          <w:rtl/>
+        </w:rPr>
+        <w:t xml:space="preserve"> ورزشکاران استفاده کردند و نقش</w:t>
+      </w:r>
+      <w:r>
+        <w:rPr>
+          <w:rFonts w:cs="B Nazanin"/>
+          <w:sz w:val="24"/>
+          <w:szCs w:val="24"/>
+        </w:rPr>
+        <w:t xml:space="preserve"> LP </w:t>
+      </w:r>
+      <w:r>
+        <w:rPr>
+          <w:rFonts w:cs="B Nazanin"/>
+          <w:sz w:val="24"/>
+          <w:szCs w:val="24"/>
+          <w:rtl/>
+        </w:rPr>
+        <w:t>را در مواجهه با عدم قطع</w:t>
+      </w:r>
+      <w:r>
+        <w:rPr>
+          <w:rFonts w:cs="B Nazanin" w:hint="cs"/>
+          <w:sz w:val="24"/>
+          <w:szCs w:val="24"/>
+          <w:rtl/>
+        </w:rPr>
+        <w:t>ی</w:t>
+      </w:r>
+      <w:r>
+        <w:rPr>
+          <w:rFonts w:cs="B Nazanin" w:hint="eastAsia"/>
+          <w:sz w:val="24"/>
+          <w:szCs w:val="24"/>
+          <w:rtl/>
+        </w:rPr>
+        <w:t>ت‌ها</w:t>
+      </w:r>
+      <w:r>
+        <w:rPr>
+          <w:rFonts w:cs="B Nazanin"/>
+          <w:sz w:val="24"/>
+          <w:szCs w:val="24"/>
+          <w:rtl/>
+        </w:rPr>
+        <w:t xml:space="preserve"> در ن</w:t>
+      </w:r>
+      <w:r>
+        <w:rPr>
+          <w:rFonts w:cs="B Nazanin" w:hint="cs"/>
+          <w:sz w:val="24"/>
+          <w:szCs w:val="24"/>
+          <w:rtl/>
+        </w:rPr>
+        <w:t>ی</w:t>
+      </w:r>
+      <w:r>
+        <w:rPr>
+          <w:rFonts w:cs="B Nazanin" w:hint="eastAsia"/>
+          <w:sz w:val="24"/>
+          <w:szCs w:val="24"/>
+          <w:rtl/>
+        </w:rPr>
+        <w:t>ازها</w:t>
+      </w:r>
+      <w:r>
+        <w:rPr>
+          <w:rFonts w:cs="B Nazanin" w:hint="cs"/>
+          <w:sz w:val="24"/>
+          <w:szCs w:val="24"/>
+          <w:rtl/>
+        </w:rPr>
+        <w:t>ی</w:t>
+      </w:r>
+      <w:r>
+        <w:rPr>
+          <w:rFonts w:cs="B Nazanin"/>
+          <w:sz w:val="24"/>
+          <w:szCs w:val="24"/>
+          <w:rtl/>
+        </w:rPr>
+        <w:t xml:space="preserve"> تغذ</w:t>
+      </w:r>
+      <w:r>
+        <w:rPr>
+          <w:rFonts w:cs="B Nazanin" w:hint="cs"/>
+          <w:sz w:val="24"/>
+          <w:szCs w:val="24"/>
+          <w:rtl/>
+        </w:rPr>
+        <w:t>ی</w:t>
+      </w:r>
+      <w:r>
+        <w:rPr>
+          <w:rFonts w:cs="B Nazanin" w:hint="eastAsia"/>
+          <w:sz w:val="24"/>
+          <w:szCs w:val="24"/>
+          <w:rtl/>
+        </w:rPr>
+        <w:t>ه‌ا</w:t>
+      </w:r>
+      <w:r>
+        <w:rPr>
+          <w:rFonts w:cs="B Nazanin" w:hint="cs"/>
+          <w:sz w:val="24"/>
+          <w:szCs w:val="24"/>
+          <w:rtl/>
+        </w:rPr>
+        <w:t>ی</w:t>
+      </w:r>
+      <w:r>
+        <w:rPr>
+          <w:rFonts w:cs="B Nazanin"/>
+          <w:sz w:val="24"/>
+          <w:szCs w:val="24"/>
+          <w:rtl/>
+        </w:rPr>
+        <w:t xml:space="preserve"> نشان دادند. همچن</w:t>
+      </w:r>
+      <w:r>
+        <w:rPr>
+          <w:rFonts w:cs="B Nazanin" w:hint="cs"/>
+          <w:sz w:val="24"/>
+          <w:szCs w:val="24"/>
+          <w:rtl/>
+        </w:rPr>
+        <w:t>ی</w:t>
+      </w:r>
+      <w:r>
+        <w:rPr>
+          <w:rFonts w:cs="B Nazanin" w:hint="eastAsia"/>
+          <w:sz w:val="24"/>
+          <w:szCs w:val="24"/>
+          <w:rtl/>
+        </w:rPr>
+        <w:t>ن،</w:t>
+      </w:r>
+      <w:r>
+        <w:rPr>
+          <w:rFonts w:cs="B Nazanin"/>
+          <w:sz w:val="24"/>
+          <w:szCs w:val="24"/>
+          <w:rtl/>
         </w:rPr>
         <w:t xml:space="preserve"> </w:t>
       </w:r>
@@ -4281,422 +4685,8 @@
           <w:rFonts w:cs="B Nazanin"/>
           <w:sz w:val="24"/>
           <w:szCs w:val="24"/>
-          <w:rtl/>
-        </w:rPr>
-        <w:t>و همکاران (2014) از برنامه‌ر</w:t>
-      </w:r>
-      <w:r>
-        <w:rPr>
-          <w:rFonts w:cs="B Nazanin" w:hint="cs"/>
-          <w:sz w:val="24"/>
-          <w:szCs w:val="24"/>
-          <w:rtl/>
-        </w:rPr>
-        <w:t>ی</w:t>
-      </w:r>
-      <w:r>
-        <w:rPr>
-          <w:rFonts w:cs="B Nazanin" w:hint="eastAsia"/>
-          <w:sz w:val="24"/>
-          <w:szCs w:val="24"/>
-          <w:rtl/>
-        </w:rPr>
-        <w:t>ز</w:t>
-      </w:r>
-      <w:r>
-        <w:rPr>
-          <w:rFonts w:cs="B Nazanin" w:hint="cs"/>
-          <w:sz w:val="24"/>
-          <w:szCs w:val="24"/>
-          <w:rtl/>
-        </w:rPr>
-        <w:t>ی</w:t>
-      </w:r>
-      <w:r>
-        <w:rPr>
-          <w:rFonts w:cs="B Nazanin"/>
-          <w:sz w:val="24"/>
-          <w:szCs w:val="24"/>
-          <w:rtl/>
-        </w:rPr>
-        <w:t xml:space="preserve"> خط</w:t>
-      </w:r>
-      <w:r>
-        <w:rPr>
-          <w:rFonts w:cs="B Nazanin" w:hint="cs"/>
-          <w:sz w:val="24"/>
-          <w:szCs w:val="24"/>
-          <w:rtl/>
-        </w:rPr>
-        <w:t>ی</w:t>
-      </w:r>
-      <w:r>
-        <w:rPr>
-          <w:rFonts w:cs="B Nazanin"/>
-          <w:sz w:val="24"/>
-          <w:szCs w:val="24"/>
-          <w:rtl/>
-        </w:rPr>
-        <w:t xml:space="preserve"> فاز</w:t>
-      </w:r>
-      <w:r>
-        <w:rPr>
-          <w:rFonts w:cs="B Nazanin" w:hint="cs"/>
-          <w:sz w:val="24"/>
-          <w:szCs w:val="24"/>
-          <w:rtl/>
-        </w:rPr>
-        <w:t>ی</w:t>
-      </w:r>
-      <w:r>
-        <w:rPr>
-          <w:rFonts w:cs="B Nazanin"/>
-          <w:sz w:val="24"/>
-          <w:szCs w:val="24"/>
-          <w:rtl/>
-        </w:rPr>
-        <w:t xml:space="preserve"> برا</w:t>
-      </w:r>
-      <w:r>
-        <w:rPr>
-          <w:rFonts w:cs="B Nazanin" w:hint="cs"/>
-          <w:sz w:val="24"/>
-          <w:szCs w:val="24"/>
-          <w:rtl/>
-        </w:rPr>
-        <w:t>ی</w:t>
-      </w:r>
-      <w:r>
-        <w:rPr>
-          <w:rFonts w:cs="B Nazanin"/>
-          <w:sz w:val="24"/>
-          <w:szCs w:val="24"/>
-          <w:rtl/>
-        </w:rPr>
-        <w:t xml:space="preserve"> به</w:t>
-      </w:r>
-      <w:r>
-        <w:rPr>
-          <w:rFonts w:cs="B Nazanin" w:hint="cs"/>
-          <w:sz w:val="24"/>
-          <w:szCs w:val="24"/>
-          <w:rtl/>
-        </w:rPr>
-        <w:t>ی</w:t>
-      </w:r>
-      <w:r>
-        <w:rPr>
-          <w:rFonts w:cs="B Nazanin" w:hint="eastAsia"/>
-          <w:sz w:val="24"/>
-          <w:szCs w:val="24"/>
-          <w:rtl/>
-        </w:rPr>
-        <w:t>نه‌ساز</w:t>
-      </w:r>
-      <w:r>
-        <w:rPr>
-          <w:rFonts w:cs="B Nazanin" w:hint="cs"/>
-          <w:sz w:val="24"/>
-          <w:szCs w:val="24"/>
-          <w:rtl/>
-        </w:rPr>
-        <w:t>ی</w:t>
-      </w:r>
-      <w:r>
-        <w:rPr>
-          <w:rFonts w:cs="B Nazanin"/>
-          <w:sz w:val="24"/>
-          <w:szCs w:val="24"/>
-          <w:rtl/>
-        </w:rPr>
-        <w:t xml:space="preserve"> ا</w:t>
-      </w:r>
-      <w:r>
-        <w:rPr>
-          <w:rFonts w:cs="B Nazanin" w:hint="eastAsia"/>
-          <w:sz w:val="24"/>
-          <w:szCs w:val="24"/>
-          <w:rtl/>
-        </w:rPr>
-        <w:t>نرژ</w:t>
-      </w:r>
-      <w:r>
-        <w:rPr>
-          <w:rFonts w:cs="B Nazanin" w:hint="cs"/>
-          <w:sz w:val="24"/>
-          <w:szCs w:val="24"/>
-          <w:rtl/>
-        </w:rPr>
-        <w:t>ی</w:t>
-      </w:r>
-      <w:r>
-        <w:rPr>
-          <w:rFonts w:cs="B Nazanin"/>
-          <w:sz w:val="24"/>
-          <w:szCs w:val="24"/>
-          <w:rtl/>
-        </w:rPr>
-        <w:t xml:space="preserve"> در</w:t>
-      </w:r>
-      <w:r>
-        <w:rPr>
-          <w:rFonts w:cs="B Nazanin" w:hint="cs"/>
-          <w:sz w:val="24"/>
-          <w:szCs w:val="24"/>
-          <w:rtl/>
-        </w:rPr>
-        <w:t>ی</w:t>
-      </w:r>
-      <w:r>
-        <w:rPr>
-          <w:rFonts w:cs="B Nazanin" w:hint="eastAsia"/>
-          <w:sz w:val="24"/>
-          <w:szCs w:val="24"/>
-          <w:rtl/>
-        </w:rPr>
-        <w:t>افت</w:t>
-      </w:r>
-      <w:r>
-        <w:rPr>
-          <w:rFonts w:cs="B Nazanin" w:hint="cs"/>
-          <w:sz w:val="24"/>
-          <w:szCs w:val="24"/>
-          <w:rtl/>
-        </w:rPr>
-        <w:t>ی</w:t>
-      </w:r>
-      <w:r>
-        <w:rPr>
-          <w:rFonts w:cs="B Nazanin"/>
-          <w:sz w:val="24"/>
-          <w:szCs w:val="24"/>
-          <w:rtl/>
-        </w:rPr>
-        <w:t xml:space="preserve"> و کاهش چرب</w:t>
-      </w:r>
-      <w:r>
-        <w:rPr>
-          <w:rFonts w:cs="B Nazanin" w:hint="cs"/>
-          <w:sz w:val="24"/>
-          <w:szCs w:val="24"/>
-          <w:rtl/>
-        </w:rPr>
-        <w:t>ی</w:t>
-      </w:r>
-      <w:r>
-        <w:rPr>
-          <w:rFonts w:cs="B Nazanin"/>
-          <w:sz w:val="24"/>
-          <w:szCs w:val="24"/>
-          <w:rtl/>
-        </w:rPr>
-        <w:t xml:space="preserve"> در رژ</w:t>
-      </w:r>
-      <w:r>
-        <w:rPr>
-          <w:rFonts w:cs="B Nazanin" w:hint="cs"/>
-          <w:sz w:val="24"/>
-          <w:szCs w:val="24"/>
-          <w:rtl/>
-        </w:rPr>
-        <w:t>ی</w:t>
-      </w:r>
-      <w:r>
-        <w:rPr>
-          <w:rFonts w:cs="B Nazanin" w:hint="eastAsia"/>
-          <w:sz w:val="24"/>
-          <w:szCs w:val="24"/>
-          <w:rtl/>
-        </w:rPr>
-        <w:t>م</w:t>
-      </w:r>
-      <w:r>
-        <w:rPr>
-          <w:rFonts w:cs="B Nazanin"/>
-          <w:sz w:val="24"/>
-          <w:szCs w:val="24"/>
-          <w:rtl/>
-        </w:rPr>
-        <w:t xml:space="preserve"> غذا</w:t>
-      </w:r>
-      <w:r>
-        <w:rPr>
-          <w:rFonts w:cs="B Nazanin" w:hint="cs"/>
-          <w:sz w:val="24"/>
-          <w:szCs w:val="24"/>
-          <w:rtl/>
-        </w:rPr>
-        <w:t>یی</w:t>
-      </w:r>
-      <w:r>
-        <w:rPr>
-          <w:rFonts w:cs="B Nazanin"/>
-          <w:sz w:val="24"/>
-          <w:szCs w:val="24"/>
-          <w:rtl/>
-        </w:rPr>
-        <w:t xml:space="preserve"> ورزشکاران استفاده کردند و نقش</w:t>
-      </w:r>
-      <w:r>
-        <w:rPr>
-          <w:rFonts w:cs="B Nazanin"/>
-          <w:sz w:val="24"/>
-          <w:szCs w:val="24"/>
-        </w:rPr>
-        <w:t xml:space="preserve"> LP </w:t>
-      </w:r>
-      <w:r>
-        <w:rPr>
-          <w:rFonts w:cs="B Nazanin"/>
-          <w:sz w:val="24"/>
-          <w:szCs w:val="24"/>
-          <w:rtl/>
-        </w:rPr>
-        <w:t>را در مواجهه با عدم قطع</w:t>
-      </w:r>
-      <w:r>
-        <w:rPr>
-          <w:rFonts w:cs="B Nazanin" w:hint="cs"/>
-          <w:sz w:val="24"/>
-          <w:szCs w:val="24"/>
-          <w:rtl/>
-        </w:rPr>
-        <w:t>ی</w:t>
-      </w:r>
-      <w:r>
-        <w:rPr>
-          <w:rFonts w:cs="B Nazanin" w:hint="eastAsia"/>
-          <w:sz w:val="24"/>
-          <w:szCs w:val="24"/>
-          <w:rtl/>
-        </w:rPr>
-        <w:t>ت‌ها</w:t>
-      </w:r>
-      <w:r>
-        <w:rPr>
-          <w:rFonts w:cs="B Nazanin"/>
-          <w:sz w:val="24"/>
-          <w:szCs w:val="24"/>
-          <w:rtl/>
-        </w:rPr>
-        <w:t xml:space="preserve"> در ن</w:t>
-      </w:r>
-      <w:r>
-        <w:rPr>
-          <w:rFonts w:cs="B Nazanin" w:hint="cs"/>
-          <w:sz w:val="24"/>
-          <w:szCs w:val="24"/>
-          <w:rtl/>
-        </w:rPr>
-        <w:t>ی</w:t>
-      </w:r>
-      <w:r>
-        <w:rPr>
-          <w:rFonts w:cs="B Nazanin" w:hint="eastAsia"/>
-          <w:sz w:val="24"/>
-          <w:szCs w:val="24"/>
-          <w:rtl/>
-        </w:rPr>
-        <w:t>ازها</w:t>
-      </w:r>
-      <w:r>
-        <w:rPr>
-          <w:rFonts w:cs="B Nazanin" w:hint="cs"/>
-          <w:sz w:val="24"/>
-          <w:szCs w:val="24"/>
-          <w:rtl/>
-        </w:rPr>
-        <w:t>ی</w:t>
-      </w:r>
-      <w:r>
-        <w:rPr>
-          <w:rFonts w:cs="B Nazanin"/>
-          <w:sz w:val="24"/>
-          <w:szCs w:val="24"/>
-          <w:rtl/>
-        </w:rPr>
-        <w:t xml:space="preserve"> تغذ</w:t>
-      </w:r>
-      <w:r>
-        <w:rPr>
-          <w:rFonts w:cs="B Nazanin" w:hint="cs"/>
-          <w:sz w:val="24"/>
-          <w:szCs w:val="24"/>
-          <w:rtl/>
-        </w:rPr>
-        <w:t>ی</w:t>
-      </w:r>
-      <w:r>
-        <w:rPr>
-          <w:rFonts w:cs="B Nazanin" w:hint="eastAsia"/>
-          <w:sz w:val="24"/>
-          <w:szCs w:val="24"/>
-          <w:rtl/>
-        </w:rPr>
-        <w:t>ه‌ا</w:t>
-      </w:r>
-      <w:r>
-        <w:rPr>
-          <w:rFonts w:cs="B Nazanin" w:hint="cs"/>
-          <w:sz w:val="24"/>
-          <w:szCs w:val="24"/>
-          <w:rtl/>
-        </w:rPr>
-        <w:t>ی</w:t>
-      </w:r>
-      <w:r>
-        <w:rPr>
-          <w:rFonts w:cs="B Nazanin"/>
-          <w:sz w:val="24"/>
-          <w:szCs w:val="24"/>
-          <w:rtl/>
-        </w:rPr>
-        <w:t xml:space="preserve"> نشان دادند. همچن</w:t>
-      </w:r>
-      <w:r>
-        <w:rPr>
-          <w:rFonts w:cs="B Nazanin" w:hint="cs"/>
-          <w:sz w:val="24"/>
-          <w:szCs w:val="24"/>
-          <w:rtl/>
-        </w:rPr>
-        <w:t>ی</w:t>
-      </w:r>
-      <w:r>
-        <w:rPr>
-          <w:rFonts w:cs="B Nazanin" w:hint="eastAsia"/>
-          <w:sz w:val="24"/>
-          <w:szCs w:val="24"/>
-          <w:rtl/>
-        </w:rPr>
-        <w:t>ن،</w:t>
-      </w:r>
-      <w:r>
-        <w:rPr>
-          <w:rFonts w:cs="B Nazanin"/>
-          <w:sz w:val="24"/>
-          <w:szCs w:val="24"/>
-          <w:rtl/>
-        </w:rPr>
-        <w:t xml:space="preserve"> </w:t>
-      </w:r>
-      <w:proofErr w:type="spellStart"/>
-      <w:r>
-        <w:rPr>
-          <w:rFonts w:cs="B Nazanin"/>
-          <w:sz w:val="24"/>
-          <w:szCs w:val="24"/>
-        </w:rPr>
-        <w:t>Hoseinpour</w:t>
-      </w:r>
-      <w:proofErr w:type="spellEnd"/>
-      <w:r>
-        <w:rPr>
-          <w:rFonts w:cs="B Nazanin"/>
-          <w:sz w:val="24"/>
-          <w:szCs w:val="24"/>
-        </w:rPr>
-        <w:t xml:space="preserve"> </w:t>
+        </w:rPr>
+        <w:t xml:space="preserve">Hoseinpour </w:t>
       </w:r>
       <w:r>
         <w:rPr>
@@ -6420,25 +6410,7 @@
           <w:sz w:val="24"/>
           <w:szCs w:val="24"/>
         </w:rPr>
-        <w:t xml:space="preserve"> </w:t>
-      </w:r>
-      <w:proofErr w:type="spellStart"/>
-      <w:r>
-        <w:rPr>
-          <w:rFonts w:cs="B Nazanin"/>
-          <w:sz w:val="24"/>
-          <w:szCs w:val="24"/>
-        </w:rPr>
-        <w:t>Ardestani</w:t>
-      </w:r>
-      <w:proofErr w:type="spellEnd"/>
-      <w:r>
-        <w:rPr>
-          <w:rFonts w:cs="B Nazanin"/>
-          <w:sz w:val="24"/>
-          <w:szCs w:val="24"/>
-        </w:rPr>
-        <w:t xml:space="preserve"> </w:t>
+        <w:t xml:space="preserve"> Ardestani </w:t>
       </w:r>
       <w:r>
         <w:rPr>
@@ -6464,6 +6436,7 @@
           <w:szCs w:val="24"/>
           <w:rtl/>
         </w:rPr>
+        <w:lastRenderedPageBreak/>
         <w:t>را به تغذ</w:t>
       </w:r>
       <w:r>
@@ -6517,25 +6490,7 @@
           <w:sz w:val="24"/>
           <w:szCs w:val="24"/>
         </w:rPr>
-        <w:t xml:space="preserve"> </w:t>
-      </w:r>
-      <w:proofErr w:type="spellStart"/>
-      <w:r>
-        <w:rPr>
-          <w:rFonts w:cs="B Nazanin"/>
-          <w:sz w:val="24"/>
-          <w:szCs w:val="24"/>
-        </w:rPr>
-        <w:t>Hoseinpour</w:t>
-      </w:r>
-      <w:proofErr w:type="spellEnd"/>
-      <w:r>
-        <w:rPr>
-          <w:rFonts w:cs="B Nazanin"/>
-          <w:sz w:val="24"/>
-          <w:szCs w:val="24"/>
-        </w:rPr>
-        <w:t xml:space="preserve"> </w:t>
+        <w:t xml:space="preserve"> Hoseinpour </w:t>
       </w:r>
       <w:r>
         <w:rPr>
@@ -7896,34 +7851,7 @@
           <w:rtl/>
           <w:lang w:bidi="fa-IR"/>
         </w:rPr>
-        <w:lastRenderedPageBreak/>
-        <w:t xml:space="preserve">2. </w:t>
-      </w:r>
-      <w:proofErr w:type="spellStart"/>
-      <w:r>
-        <w:rPr>
-          <w:rFonts w:cs="B Nazanin" w:hint="cs"/>
-          <w:b/>
-          <w:bCs/>
-          <w:sz w:val="24"/>
-          <w:szCs w:val="24"/>
-          <w:rtl/>
-          <w:lang w:bidi="fa-IR"/>
-        </w:rPr>
-        <w:t>روش‏شناسی</w:t>
-      </w:r>
-      <w:proofErr w:type="spellEnd"/>
-      <w:r>
-        <w:rPr>
-          <w:rFonts w:cs="B Nazanin" w:hint="cs"/>
-          <w:b/>
-          <w:bCs/>
-          <w:sz w:val="24"/>
-          <w:szCs w:val="24"/>
-          <w:rtl/>
-          <w:lang w:bidi="fa-IR"/>
-        </w:rPr>
-        <w:t xml:space="preserve"> </w:t>
+        <w:t xml:space="preserve">2. روش‏شناسی </w:t>
       </w:r>
     </w:p>
     <w:p>
@@ -7956,51 +7884,7 @@
           <w:rtl/>
           <w:lang w:bidi="fa-IR"/>
         </w:rPr>
-        <w:t xml:space="preserve">در این بخش به معرفی نیازهای یک فرد متوسط با استفاده از </w:t>
-      </w:r>
-      <w:proofErr w:type="spellStart"/>
-      <w:r>
-        <w:rPr>
-          <w:rFonts w:cs="B Nazanin" w:hint="cs"/>
-          <w:sz w:val="24"/>
-          <w:szCs w:val="24"/>
-          <w:rtl/>
-          <w:lang w:bidi="fa-IR"/>
-        </w:rPr>
-        <w:t>داده‏های</w:t>
-      </w:r>
-      <w:proofErr w:type="spellEnd"/>
-      <w:r>
-        <w:rPr>
-          <w:rFonts w:cs="B Nazanin" w:hint="cs"/>
-          <w:sz w:val="24"/>
-          <w:szCs w:val="24"/>
-          <w:rtl/>
-          <w:lang w:bidi="fa-IR"/>
-        </w:rPr>
-        <w:t xml:space="preserve"> جهانی پرداخته و بعد با توجه به مدل ریاضی تعریف شده برای مواد مغذی فرد با استفاده از رویکرد خطی آن را بهینه کرده و یک برنامه غذایی به صورت هفتگی به صورت خروجی تحویل </w:t>
-      </w:r>
-      <w:proofErr w:type="spellStart"/>
-      <w:r>
-        <w:rPr>
-          <w:rFonts w:cs="B Nazanin" w:hint="cs"/>
-          <w:sz w:val="24"/>
-          <w:szCs w:val="24"/>
-          <w:rtl/>
-          <w:lang w:bidi="fa-IR"/>
-        </w:rPr>
-        <w:t>داده‏خواهد</w:t>
-      </w:r>
-      <w:proofErr w:type="spellEnd"/>
-      <w:r>
-        <w:rPr>
-          <w:rFonts w:cs="B Nazanin" w:hint="cs"/>
-          <w:sz w:val="24"/>
-          <w:szCs w:val="24"/>
-          <w:rtl/>
-          <w:lang w:bidi="fa-IR"/>
-        </w:rPr>
-        <w:t xml:space="preserve"> شد، در ادامه بخش3 به مقایسه کلی این رژیم با رژیم یک فرد متوسط ایرانی در حال حاضر خواهیم پرداخت و یک مقایسه کلی از لحاظ کالری و مواد مغذی صورت خواهد گرفت.</w:t>
+        <w:t>در این بخش به معرفی نیازهای یک فرد متوسط با استفاده از داده‏های جهانی پرداخته و بعد با توجه به مدل ریاضی تعریف شده برای مواد مغذی فرد با استفاده از رویکرد خطی آن را بهینه کرده و یک برنامه غذایی به صورت هفتگی به صورت خروجی تحویل داده‏خواهد شد، در ادامه بخش3 به مقایسه کلی این رژیم با رژیم یک فرد متوسط ایرانی در حال حاضر خواهیم پرداخت و یک مقایسه کلی از لحاظ کالری و مواد مغذی صورت خواهد گرفت.</w:t>
       </w:r>
     </w:p>
     <w:p>
@@ -8021,7 +7905,7 @@
           <w:noProof/>
         </w:rPr>
         <w:drawing>
-          <wp:inline distT="0" distB="0" distL="0" distR="0" wp14:anchorId="60AE5E0D" wp14:editId="0219CA47">
+          <wp:inline distT="0" distB="0" distL="0" distR="0" wp14:anchorId="60AE5E0D" wp14:editId="48496140">
             <wp:extent cx="4786312" cy="1757045"/>
             <wp:effectExtent l="0" t="0" r="0" b="0"/>
             <wp:docPr id="664309079" name="Picture 7"/>
@@ -8184,18 +8068,7 @@
           <w:rtl/>
           <w:lang w:bidi="fa-IR"/>
         </w:rPr>
-        <w:t xml:space="preserve"> مدل </w:t>
-      </w:r>
-      <w:proofErr w:type="spellStart"/>
-      <w:r>
-        <w:rPr>
-          <w:rFonts w:cs="B Nazanin"/>
-          <w:sz w:val="24"/>
-          <w:szCs w:val="24"/>
-          <w:rtl/>
-          <w:lang w:bidi="fa-IR"/>
-        </w:rPr>
-        <w:t>به</w:t>
+        <w:t xml:space="preserve"> مدل به</w:t>
       </w:r>
       <w:r>
         <w:rPr>
@@ -8227,7 +8100,6 @@
         </w:rPr>
         <w:t>ی</w:t>
       </w:r>
-      <w:proofErr w:type="spellEnd"/>
       <w:r>
         <w:rPr>
           <w:rFonts w:cs="B Nazanin"/>
@@ -8376,18 +8248,7 @@
           <w:rtl/>
           <w:lang w:bidi="fa-IR"/>
         </w:rPr>
-        <w:t xml:space="preserve"> با جثه متوسط، </w:t>
-      </w:r>
-      <w:proofErr w:type="spellStart"/>
-      <w:r>
-        <w:rPr>
-          <w:rFonts w:cs="B Nazanin"/>
-          <w:sz w:val="24"/>
-          <w:szCs w:val="24"/>
-          <w:rtl/>
-          <w:lang w:bidi="fa-IR"/>
-        </w:rPr>
-        <w:t>محدود</w:t>
+        <w:t xml:space="preserve"> با جثه متوسط، محدود</w:t>
       </w:r>
       <w:r>
         <w:rPr>
@@ -8419,7 +8280,6 @@
         </w:rPr>
         <w:t>ی</w:t>
       </w:r>
-      <w:proofErr w:type="spellEnd"/>
       <w:r>
         <w:rPr>
           <w:rFonts w:cs="B Nazanin"/>
@@ -8458,18 +8318,7 @@
           <w:rtl/>
           <w:lang w:bidi="fa-IR"/>
         </w:rPr>
-        <w:t xml:space="preserve"> بر اساس </w:t>
-      </w:r>
-      <w:proofErr w:type="spellStart"/>
-      <w:r>
-        <w:rPr>
-          <w:rFonts w:cs="B Nazanin"/>
-          <w:sz w:val="24"/>
-          <w:szCs w:val="24"/>
-          <w:rtl/>
-          <w:lang w:bidi="fa-IR"/>
-        </w:rPr>
-        <w:t>توص</w:t>
+        <w:t xml:space="preserve"> بر اساس توص</w:t>
       </w:r>
       <w:r>
         <w:rPr>
@@ -8501,27 +8350,15 @@
         </w:rPr>
         <w:t>ی</w:t>
       </w:r>
-      <w:proofErr w:type="spellEnd"/>
-      <w:r>
-        <w:rPr>
-          <w:rFonts w:cs="B Nazanin"/>
-          <w:sz w:val="24"/>
-          <w:szCs w:val="24"/>
-          <w:rtl/>
-          <w:lang w:bidi="fa-IR"/>
-        </w:rPr>
-        <w:t xml:space="preserve"> </w:t>
-      </w:r>
-      <w:proofErr w:type="spellStart"/>
-      <w:r>
-        <w:rPr>
-          <w:rFonts w:cs="B Nazanin"/>
-          <w:sz w:val="24"/>
-          <w:szCs w:val="24"/>
-          <w:rtl/>
-          <w:lang w:bidi="fa-IR"/>
-        </w:rPr>
-        <w:t>تغذ</w:t>
+      <w:r>
+        <w:rPr>
+          <w:rFonts w:cs="B Nazanin"/>
+          <w:sz w:val="24"/>
+          <w:szCs w:val="24"/>
+          <w:rtl/>
+          <w:lang w:bidi="fa-IR"/>
+        </w:rPr>
+        <w:t xml:space="preserve"> تغذ</w:t>
       </w:r>
       <w:r>
         <w:rPr>
@@ -8553,7 +8390,6 @@
         </w:rPr>
         <w:t>ی</w:t>
       </w:r>
-      <w:proofErr w:type="spellEnd"/>
       <w:r>
         <w:rPr>
           <w:rFonts w:cs="B Nazanin"/>
@@ -8592,20 +8428,8 @@
           <w:rtl/>
           <w:lang w:bidi="fa-IR"/>
         </w:rPr>
-        <w:t xml:space="preserve"> </w:t>
-      </w:r>
-      <w:proofErr w:type="spellStart"/>
-      <w:r>
-        <w:rPr>
-          <w:rFonts w:cs="B Nazanin"/>
-          <w:sz w:val="24"/>
-          <w:szCs w:val="24"/>
-          <w:rtl/>
-          <w:lang w:bidi="fa-IR"/>
-        </w:rPr>
-        <w:t>شده‌اند</w:t>
-      </w:r>
-      <w:proofErr w:type="spellEnd"/>
+        <w:t xml:space="preserve"> شده‌اند</w:t>
+      </w:r>
       <w:r>
         <w:rPr>
           <w:rFonts w:cs="B Nazanin"/>
@@ -8807,29 +8631,7 @@
           <w:rtl/>
           <w:lang w:bidi="fa-IR"/>
         </w:rPr>
-        <w:t xml:space="preserve"> </w:t>
-      </w:r>
-      <w:proofErr w:type="spellStart"/>
-      <w:r>
-        <w:rPr>
-          <w:rFonts w:cs="B Nazanin"/>
-          <w:sz w:val="24"/>
-          <w:szCs w:val="24"/>
-          <w:rtl/>
-          <w:lang w:bidi="fa-IR"/>
-        </w:rPr>
-        <w:t>انتخاب‌شده</w:t>
-      </w:r>
-      <w:proofErr w:type="spellEnd"/>
-      <w:r>
-        <w:rPr>
-          <w:rFonts w:cs="B Nazanin"/>
-          <w:sz w:val="24"/>
-          <w:szCs w:val="24"/>
-          <w:rtl/>
-          <w:lang w:bidi="fa-IR"/>
-        </w:rPr>
-        <w:t xml:space="preserve"> با</w:t>
+        <w:t xml:space="preserve"> انتخاب‌شده با</w:t>
       </w:r>
       <w:r>
         <w:rPr>
@@ -8939,18 +8741,7 @@
           <w:rtl/>
           <w:lang w:bidi="fa-IR"/>
         </w:rPr>
-        <w:t xml:space="preserve"> </w:t>
-      </w:r>
-      <w:proofErr w:type="spellStart"/>
-      <w:r>
-        <w:rPr>
-          <w:rFonts w:cs="B Nazanin"/>
-          <w:sz w:val="24"/>
-          <w:szCs w:val="24"/>
-          <w:rtl/>
-          <w:lang w:bidi="fa-IR"/>
-        </w:rPr>
-        <w:t>فعال</w:t>
+        <w:t xml:space="preserve"> فعال</w:t>
       </w:r>
       <w:r>
         <w:rPr>
@@ -8982,7 +8773,6 @@
         </w:rPr>
         <w:t>ی</w:t>
       </w:r>
-      <w:proofErr w:type="spellEnd"/>
       <w:r>
         <w:rPr>
           <w:rFonts w:cs="B Nazanin"/>
@@ -9860,12 +9650,191 @@
           <w:rtl/>
           <w:lang w:bidi="fa-IR"/>
         </w:rPr>
+        <w:t xml:space="preserve"> م</w:t>
+      </w:r>
+      <w:r>
+        <w:rPr>
+          <w:rFonts w:cs="B Nazanin" w:hint="cs"/>
+          <w:sz w:val="24"/>
+          <w:szCs w:val="24"/>
+          <w:rtl/>
+          <w:lang w:bidi="fa-IR"/>
+        </w:rPr>
+        <w:t>ی‌</w:t>
+      </w:r>
+      <w:r>
+        <w:rPr>
+          <w:rFonts w:cs="B Nazanin" w:hint="eastAsia"/>
+          <w:sz w:val="24"/>
+          <w:szCs w:val="24"/>
+          <w:rtl/>
+          <w:lang w:bidi="fa-IR"/>
+        </w:rPr>
+        <w:t>شود</w:t>
+      </w:r>
+      <w:r>
+        <w:rPr>
+          <w:rFonts w:cs="B Nazanin"/>
+          <w:sz w:val="24"/>
+          <w:szCs w:val="24"/>
+          <w:rtl/>
+          <w:lang w:bidi="fa-IR"/>
+        </w:rPr>
+        <w:t>. ا</w:t>
+      </w:r>
+      <w:r>
+        <w:rPr>
+          <w:rFonts w:cs="B Nazanin" w:hint="cs"/>
+          <w:sz w:val="24"/>
+          <w:szCs w:val="24"/>
+          <w:rtl/>
+          <w:lang w:bidi="fa-IR"/>
+        </w:rPr>
+        <w:t>ی</w:t>
+      </w:r>
+      <w:r>
+        <w:rPr>
+          <w:rFonts w:cs="B Nazanin" w:hint="eastAsia"/>
+          <w:sz w:val="24"/>
+          <w:szCs w:val="24"/>
+          <w:rtl/>
+          <w:lang w:bidi="fa-IR"/>
+        </w:rPr>
+        <w:t>ن</w:t>
+      </w:r>
+      <w:r>
+        <w:rPr>
+          <w:rFonts w:cs="B Nazanin"/>
+          <w:sz w:val="24"/>
+          <w:szCs w:val="24"/>
+          <w:rtl/>
+          <w:lang w:bidi="fa-IR"/>
+        </w:rPr>
+        <w:t xml:space="preserve"> مقدار معادل 10 تا 35 درصد از کل کالر</w:t>
+      </w:r>
+      <w:r>
+        <w:rPr>
+          <w:rFonts w:cs="B Nazanin" w:hint="cs"/>
+          <w:sz w:val="24"/>
+          <w:szCs w:val="24"/>
+          <w:rtl/>
+          <w:lang w:bidi="fa-IR"/>
+        </w:rPr>
+        <w:t>ی</w:t>
+      </w:r>
+      <w:r>
+        <w:rPr>
+          <w:rFonts w:cs="B Nazanin"/>
+          <w:sz w:val="24"/>
+          <w:szCs w:val="24"/>
+          <w:rtl/>
+          <w:lang w:bidi="fa-IR"/>
+        </w:rPr>
+        <w:t xml:space="preserve"> در</w:t>
+      </w:r>
+      <w:r>
+        <w:rPr>
+          <w:rFonts w:cs="B Nazanin" w:hint="cs"/>
+          <w:sz w:val="24"/>
+          <w:szCs w:val="24"/>
+          <w:rtl/>
+          <w:lang w:bidi="fa-IR"/>
+        </w:rPr>
+        <w:t>ی</w:t>
+      </w:r>
+      <w:r>
+        <w:rPr>
+          <w:rFonts w:cs="B Nazanin" w:hint="eastAsia"/>
+          <w:sz w:val="24"/>
+          <w:szCs w:val="24"/>
+          <w:rtl/>
+          <w:lang w:bidi="fa-IR"/>
+        </w:rPr>
+        <w:t>افت</w:t>
+      </w:r>
+      <w:r>
+        <w:rPr>
+          <w:rFonts w:cs="B Nazanin" w:hint="cs"/>
+          <w:sz w:val="24"/>
+          <w:szCs w:val="24"/>
+          <w:rtl/>
+          <w:lang w:bidi="fa-IR"/>
+        </w:rPr>
+        <w:t>ی</w:t>
+      </w:r>
+      <w:r>
+        <w:rPr>
+          <w:rFonts w:cs="B Nazanin"/>
+          <w:sz w:val="24"/>
+          <w:szCs w:val="24"/>
+          <w:rtl/>
+          <w:lang w:bidi="fa-IR"/>
+        </w:rPr>
+        <w:t xml:space="preserve"> روزانه است که برا</w:t>
+      </w:r>
+      <w:r>
+        <w:rPr>
+          <w:rFonts w:cs="B Nazanin" w:hint="cs"/>
+          <w:sz w:val="24"/>
+          <w:szCs w:val="24"/>
+          <w:rtl/>
+          <w:lang w:bidi="fa-IR"/>
+        </w:rPr>
+        <w:t>ی</w:t>
+      </w:r>
+      <w:r>
+        <w:rPr>
+          <w:rFonts w:cs="B Nazanin"/>
+          <w:sz w:val="24"/>
+          <w:szCs w:val="24"/>
+          <w:rtl/>
+          <w:lang w:bidi="fa-IR"/>
+        </w:rPr>
         <w:t xml:space="preserve"> </w:t>
       </w:r>
-      <w:proofErr w:type="spellStart"/>
-      <w:r>
-        <w:rPr>
-          <w:rFonts w:cs="B Nazanin"/>
+      <w:r>
+        <w:rPr>
+          <w:rFonts w:cs="B Nazanin" w:hint="cs"/>
+          <w:sz w:val="24"/>
+          <w:szCs w:val="24"/>
+          <w:rtl/>
+          <w:lang w:bidi="fa-IR"/>
+        </w:rPr>
+        <w:t>ی</w:t>
+      </w:r>
+      <w:r>
+        <w:rPr>
+          <w:rFonts w:cs="B Nazanin" w:hint="eastAsia"/>
+          <w:sz w:val="24"/>
+          <w:szCs w:val="24"/>
+          <w:rtl/>
+          <w:lang w:bidi="fa-IR"/>
+        </w:rPr>
+        <w:t>ک</w:t>
+      </w:r>
+      <w:r>
+        <w:rPr>
+          <w:rFonts w:cs="B Nazanin"/>
+          <w:sz w:val="24"/>
+          <w:szCs w:val="24"/>
+          <w:rtl/>
+          <w:lang w:bidi="fa-IR"/>
+        </w:rPr>
+        <w:t xml:space="preserve"> رژ</w:t>
+      </w:r>
+      <w:r>
+        <w:rPr>
+          <w:rFonts w:cs="B Nazanin" w:hint="cs"/>
+          <w:sz w:val="24"/>
+          <w:szCs w:val="24"/>
+          <w:rtl/>
+          <w:lang w:bidi="fa-IR"/>
+        </w:rPr>
+        <w:t>ی</w:t>
+      </w:r>
+      <w:r>
+        <w:rPr>
+          <w:rFonts w:cs="B Nazanin" w:hint="eastAsia"/>
           <w:sz w:val="24"/>
           <w:szCs w:val="24"/>
           <w:rtl/>
@@ -9875,6 +9844,96 @@
       </w:r>
       <w:r>
         <w:rPr>
+          <w:rFonts w:cs="B Nazanin"/>
+          <w:sz w:val="24"/>
+          <w:szCs w:val="24"/>
+          <w:rtl/>
+          <w:lang w:bidi="fa-IR"/>
+        </w:rPr>
+        <w:t xml:space="preserve"> 2,000 ک</w:t>
+      </w:r>
+      <w:r>
+        <w:rPr>
+          <w:rFonts w:cs="B Nazanin" w:hint="cs"/>
+          <w:sz w:val="24"/>
+          <w:szCs w:val="24"/>
+          <w:rtl/>
+          <w:lang w:bidi="fa-IR"/>
+        </w:rPr>
+        <w:t>ی</w:t>
+      </w:r>
+      <w:r>
+        <w:rPr>
+          <w:rFonts w:cs="B Nazanin" w:hint="eastAsia"/>
+          <w:sz w:val="24"/>
+          <w:szCs w:val="24"/>
+          <w:rtl/>
+          <w:lang w:bidi="fa-IR"/>
+        </w:rPr>
+        <w:t>لوکالر</w:t>
+      </w:r>
+      <w:r>
+        <w:rPr>
+          <w:rFonts w:cs="B Nazanin" w:hint="cs"/>
+          <w:sz w:val="24"/>
+          <w:szCs w:val="24"/>
+          <w:rtl/>
+          <w:lang w:bidi="fa-IR"/>
+        </w:rPr>
+        <w:t>ی</w:t>
+      </w:r>
+      <w:r>
+        <w:rPr>
+          <w:rFonts w:cs="B Nazanin" w:hint="eastAsia"/>
+          <w:sz w:val="24"/>
+          <w:szCs w:val="24"/>
+          <w:rtl/>
+          <w:lang w:bidi="fa-IR"/>
+        </w:rPr>
+        <w:t>،</w:t>
+      </w:r>
+      <w:r>
+        <w:rPr>
+          <w:rFonts w:cs="B Nazanin"/>
+          <w:sz w:val="24"/>
+          <w:szCs w:val="24"/>
+          <w:rtl/>
+          <w:lang w:bidi="fa-IR"/>
+        </w:rPr>
+        <w:t xml:space="preserve"> حدود 50 گرم پروتئ</w:t>
+      </w:r>
+      <w:r>
+        <w:rPr>
+          <w:rFonts w:cs="B Nazanin" w:hint="cs"/>
+          <w:sz w:val="24"/>
+          <w:szCs w:val="24"/>
+          <w:rtl/>
+          <w:lang w:bidi="fa-IR"/>
+        </w:rPr>
+        <w:t>ی</w:t>
+      </w:r>
+      <w:r>
+        <w:rPr>
+          <w:rFonts w:cs="B Nazanin" w:hint="eastAsia"/>
+          <w:sz w:val="24"/>
+          <w:szCs w:val="24"/>
+          <w:rtl/>
+          <w:lang w:bidi="fa-IR"/>
+        </w:rPr>
+        <w:t>ن</w:t>
+      </w:r>
+      <w:r>
+        <w:rPr>
+          <w:rFonts w:cs="B Nazanin"/>
+          <w:sz w:val="24"/>
+          <w:szCs w:val="24"/>
+          <w:rtl/>
+          <w:lang w:bidi="fa-IR"/>
+        </w:rPr>
+        <w:t xml:space="preserve"> را شامل م</w:t>
+      </w:r>
+      <w:r>
+        <w:rPr>
           <w:rFonts w:cs="B Nazanin" w:hint="cs"/>
           <w:sz w:val="24"/>
           <w:szCs w:val="24"/>
@@ -9893,299 +9952,6 @@
         </w:rPr>
         <w:t>شود</w:t>
       </w:r>
-      <w:proofErr w:type="spellEnd"/>
-      <w:r>
-        <w:rPr>
-          <w:rFonts w:cs="B Nazanin"/>
-          <w:sz w:val="24"/>
-          <w:szCs w:val="24"/>
-          <w:rtl/>
-          <w:lang w:bidi="fa-IR"/>
-        </w:rPr>
-        <w:t>. ا</w:t>
-      </w:r>
-      <w:r>
-        <w:rPr>
-          <w:rFonts w:cs="B Nazanin" w:hint="cs"/>
-          <w:sz w:val="24"/>
-          <w:szCs w:val="24"/>
-          <w:rtl/>
-          <w:lang w:bidi="fa-IR"/>
-        </w:rPr>
-        <w:t>ی</w:t>
-      </w:r>
-      <w:r>
-        <w:rPr>
-          <w:rFonts w:cs="B Nazanin" w:hint="eastAsia"/>
-          <w:sz w:val="24"/>
-          <w:szCs w:val="24"/>
-          <w:rtl/>
-          <w:lang w:bidi="fa-IR"/>
-        </w:rPr>
-        <w:t>ن</w:t>
-      </w:r>
-      <w:r>
-        <w:rPr>
-          <w:rFonts w:cs="B Nazanin"/>
-          <w:sz w:val="24"/>
-          <w:szCs w:val="24"/>
-          <w:rtl/>
-          <w:lang w:bidi="fa-IR"/>
-        </w:rPr>
-        <w:t xml:space="preserve"> مقدار معادل 10 تا 35 درصد از کل کالر</w:t>
-      </w:r>
-      <w:r>
-        <w:rPr>
-          <w:rFonts w:cs="B Nazanin" w:hint="cs"/>
-          <w:sz w:val="24"/>
-          <w:szCs w:val="24"/>
-          <w:rtl/>
-          <w:lang w:bidi="fa-IR"/>
-        </w:rPr>
-        <w:t>ی</w:t>
-      </w:r>
-      <w:r>
-        <w:rPr>
-          <w:rFonts w:cs="B Nazanin"/>
-          <w:sz w:val="24"/>
-          <w:szCs w:val="24"/>
-          <w:rtl/>
-          <w:lang w:bidi="fa-IR"/>
-        </w:rPr>
-        <w:t xml:space="preserve"> در</w:t>
-      </w:r>
-      <w:r>
-        <w:rPr>
-          <w:rFonts w:cs="B Nazanin" w:hint="cs"/>
-          <w:sz w:val="24"/>
-          <w:szCs w:val="24"/>
-          <w:rtl/>
-          <w:lang w:bidi="fa-IR"/>
-        </w:rPr>
-        <w:t>ی</w:t>
-      </w:r>
-      <w:r>
-        <w:rPr>
-          <w:rFonts w:cs="B Nazanin" w:hint="eastAsia"/>
-          <w:sz w:val="24"/>
-          <w:szCs w:val="24"/>
-          <w:rtl/>
-          <w:lang w:bidi="fa-IR"/>
-        </w:rPr>
-        <w:t>افت</w:t>
-      </w:r>
-      <w:r>
-        <w:rPr>
-          <w:rFonts w:cs="B Nazanin" w:hint="cs"/>
-          <w:sz w:val="24"/>
-          <w:szCs w:val="24"/>
-          <w:rtl/>
-          <w:lang w:bidi="fa-IR"/>
-        </w:rPr>
-        <w:t>ی</w:t>
-      </w:r>
-      <w:r>
-        <w:rPr>
-          <w:rFonts w:cs="B Nazanin"/>
-          <w:sz w:val="24"/>
-          <w:szCs w:val="24"/>
-          <w:rtl/>
-          <w:lang w:bidi="fa-IR"/>
-        </w:rPr>
-        <w:t xml:space="preserve"> روزانه است که برا</w:t>
-      </w:r>
-      <w:r>
-        <w:rPr>
-          <w:rFonts w:cs="B Nazanin" w:hint="cs"/>
-          <w:sz w:val="24"/>
-          <w:szCs w:val="24"/>
-          <w:rtl/>
-          <w:lang w:bidi="fa-IR"/>
-        </w:rPr>
-        <w:t>ی</w:t>
-      </w:r>
-      <w:r>
-        <w:rPr>
-          <w:rFonts w:cs="B Nazanin"/>
-          <w:sz w:val="24"/>
-          <w:szCs w:val="24"/>
-          <w:rtl/>
-          <w:lang w:bidi="fa-IR"/>
-        </w:rPr>
-        <w:t xml:space="preserve"> </w:t>
-      </w:r>
-      <w:r>
-        <w:rPr>
-          <w:rFonts w:cs="B Nazanin" w:hint="cs"/>
-          <w:sz w:val="24"/>
-          <w:szCs w:val="24"/>
-          <w:rtl/>
-          <w:lang w:bidi="fa-IR"/>
-        </w:rPr>
-        <w:t>ی</w:t>
-      </w:r>
-      <w:r>
-        <w:rPr>
-          <w:rFonts w:cs="B Nazanin" w:hint="eastAsia"/>
-          <w:sz w:val="24"/>
-          <w:szCs w:val="24"/>
-          <w:rtl/>
-          <w:lang w:bidi="fa-IR"/>
-        </w:rPr>
-        <w:t>ک</w:t>
-      </w:r>
-      <w:r>
-        <w:rPr>
-          <w:rFonts w:cs="B Nazanin"/>
-          <w:sz w:val="24"/>
-          <w:szCs w:val="24"/>
-          <w:rtl/>
-          <w:lang w:bidi="fa-IR"/>
-        </w:rPr>
-        <w:t xml:space="preserve"> رژ</w:t>
-      </w:r>
-      <w:r>
-        <w:rPr>
-          <w:rFonts w:cs="B Nazanin" w:hint="cs"/>
-          <w:sz w:val="24"/>
-          <w:szCs w:val="24"/>
-          <w:rtl/>
-          <w:lang w:bidi="fa-IR"/>
-        </w:rPr>
-        <w:t>ی</w:t>
-      </w:r>
-      <w:r>
-        <w:rPr>
-          <w:rFonts w:cs="B Nazanin" w:hint="eastAsia"/>
-          <w:sz w:val="24"/>
-          <w:szCs w:val="24"/>
-          <w:rtl/>
-          <w:lang w:bidi="fa-IR"/>
-        </w:rPr>
-        <w:t>م</w:t>
-      </w:r>
-      <w:r>
-        <w:rPr>
-          <w:rFonts w:cs="B Nazanin"/>
-          <w:sz w:val="24"/>
-          <w:szCs w:val="24"/>
-          <w:rtl/>
-          <w:lang w:bidi="fa-IR"/>
-        </w:rPr>
-        <w:t xml:space="preserve"> 2,000 ک</w:t>
-      </w:r>
-      <w:r>
-        <w:rPr>
-          <w:rFonts w:cs="B Nazanin" w:hint="cs"/>
-          <w:sz w:val="24"/>
-          <w:szCs w:val="24"/>
-          <w:rtl/>
-          <w:lang w:bidi="fa-IR"/>
-        </w:rPr>
-        <w:t>ی</w:t>
-      </w:r>
-      <w:r>
-        <w:rPr>
-          <w:rFonts w:cs="B Nazanin" w:hint="eastAsia"/>
-          <w:sz w:val="24"/>
-          <w:szCs w:val="24"/>
-          <w:rtl/>
-          <w:lang w:bidi="fa-IR"/>
-        </w:rPr>
-        <w:t>لوکالر</w:t>
-      </w:r>
-      <w:r>
-        <w:rPr>
-          <w:rFonts w:cs="B Nazanin" w:hint="cs"/>
-          <w:sz w:val="24"/>
-          <w:szCs w:val="24"/>
-          <w:rtl/>
-          <w:lang w:bidi="fa-IR"/>
-        </w:rPr>
-        <w:t>ی</w:t>
-      </w:r>
-      <w:r>
-        <w:rPr>
-          <w:rFonts w:cs="B Nazanin" w:hint="eastAsia"/>
-          <w:sz w:val="24"/>
-          <w:szCs w:val="24"/>
-          <w:rtl/>
-          <w:lang w:bidi="fa-IR"/>
-        </w:rPr>
-        <w:t>،</w:t>
-      </w:r>
-      <w:r>
-        <w:rPr>
-          <w:rFonts w:cs="B Nazanin"/>
-          <w:sz w:val="24"/>
-          <w:szCs w:val="24"/>
-          <w:rtl/>
-          <w:lang w:bidi="fa-IR"/>
-        </w:rPr>
-        <w:t xml:space="preserve"> حدود 50 گرم پروتئ</w:t>
-      </w:r>
-      <w:r>
-        <w:rPr>
-          <w:rFonts w:cs="B Nazanin" w:hint="cs"/>
-          <w:sz w:val="24"/>
-          <w:szCs w:val="24"/>
-          <w:rtl/>
-          <w:lang w:bidi="fa-IR"/>
-        </w:rPr>
-        <w:t>ی</w:t>
-      </w:r>
-      <w:r>
-        <w:rPr>
-          <w:rFonts w:cs="B Nazanin" w:hint="eastAsia"/>
-          <w:sz w:val="24"/>
-          <w:szCs w:val="24"/>
-          <w:rtl/>
-          <w:lang w:bidi="fa-IR"/>
-        </w:rPr>
-        <w:t>ن</w:t>
-      </w:r>
-      <w:r>
-        <w:rPr>
-          <w:rFonts w:cs="B Nazanin"/>
-          <w:sz w:val="24"/>
-          <w:szCs w:val="24"/>
-          <w:rtl/>
-          <w:lang w:bidi="fa-IR"/>
-        </w:rPr>
-        <w:t xml:space="preserve"> را شامل </w:t>
-      </w:r>
-      <w:proofErr w:type="spellStart"/>
-      <w:r>
-        <w:rPr>
-          <w:rFonts w:cs="B Nazanin"/>
-          <w:sz w:val="24"/>
-          <w:szCs w:val="24"/>
-          <w:rtl/>
-          <w:lang w:bidi="fa-IR"/>
-        </w:rPr>
-        <w:t>م</w:t>
-      </w:r>
-      <w:r>
-        <w:rPr>
-          <w:rFonts w:cs="B Nazanin" w:hint="cs"/>
-          <w:sz w:val="24"/>
-          <w:szCs w:val="24"/>
-          <w:rtl/>
-          <w:lang w:bidi="fa-IR"/>
-        </w:rPr>
-        <w:t>ی‌</w:t>
-      </w:r>
-      <w:r>
-        <w:rPr>
-          <w:rFonts w:cs="B Nazanin" w:hint="eastAsia"/>
-          <w:sz w:val="24"/>
-          <w:szCs w:val="24"/>
-          <w:rtl/>
-          <w:lang w:bidi="fa-IR"/>
-        </w:rPr>
-        <w:t>شود</w:t>
-      </w:r>
-      <w:proofErr w:type="spellEnd"/>
       <w:sdt>
         <w:sdtPr>
           <w:rPr>
@@ -10622,18 +10388,7 @@
           <w:rtl/>
           <w:lang w:bidi="fa-IR"/>
         </w:rPr>
-        <w:t xml:space="preserve"> و </w:t>
-      </w:r>
-      <w:proofErr w:type="spellStart"/>
-      <w:r>
-        <w:rPr>
-          <w:rFonts w:cs="B Nazanin"/>
-          <w:sz w:val="24"/>
-          <w:szCs w:val="24"/>
-          <w:rtl/>
-          <w:lang w:bidi="fa-IR"/>
-        </w:rPr>
-        <w:t>ب</w:t>
+        <w:t xml:space="preserve"> و ب</w:t>
       </w:r>
       <w:r>
         <w:rPr>
@@ -10685,7 +10440,6 @@
         </w:rPr>
         <w:t>ی</w:t>
       </w:r>
-      <w:proofErr w:type="spellEnd"/>
       <w:r>
         <w:rPr>
           <w:rFonts w:cs="B Nazanin"/>
@@ -11188,7 +10942,6 @@
           <w:rtl/>
           <w:lang w:bidi="fa-IR"/>
         </w:rPr>
-        <w:lastRenderedPageBreak/>
         <w:t>مصرف</w:t>
       </w:r>
       <w:r>
@@ -11353,18 +11106,7 @@
           <w:rtl/>
           <w:lang w:bidi="fa-IR"/>
         </w:rPr>
-        <w:t xml:space="preserve"> مصرف </w:t>
-      </w:r>
-      <w:proofErr w:type="spellStart"/>
-      <w:r>
-        <w:rPr>
-          <w:rFonts w:cs="B Nazanin"/>
-          <w:sz w:val="24"/>
-          <w:szCs w:val="24"/>
-          <w:rtl/>
-          <w:lang w:bidi="fa-IR"/>
-        </w:rPr>
-        <w:t>کربوه</w:t>
+        <w:t xml:space="preserve"> مصرف کربوه</w:t>
       </w:r>
       <w:r>
         <w:rPr>
@@ -11386,27 +11128,15 @@
         </w:rPr>
         <w:t>درات‌ها</w:t>
       </w:r>
-      <w:proofErr w:type="spellEnd"/>
-      <w:r>
-        <w:rPr>
-          <w:rFonts w:cs="B Nazanin"/>
-          <w:sz w:val="24"/>
-          <w:szCs w:val="24"/>
-          <w:rtl/>
-          <w:lang w:bidi="fa-IR"/>
-        </w:rPr>
-        <w:t xml:space="preserve"> به حداکثر 275 گرم در روز محدود </w:t>
-      </w:r>
-      <w:proofErr w:type="spellStart"/>
-      <w:r>
-        <w:rPr>
-          <w:rFonts w:cs="B Nazanin"/>
-          <w:sz w:val="24"/>
-          <w:szCs w:val="24"/>
-          <w:rtl/>
-          <w:lang w:bidi="fa-IR"/>
-        </w:rPr>
-        <w:t>م</w:t>
+      <w:r>
+        <w:rPr>
+          <w:rFonts w:cs="B Nazanin"/>
+          <w:sz w:val="24"/>
+          <w:szCs w:val="24"/>
+          <w:rtl/>
+          <w:lang w:bidi="fa-IR"/>
+        </w:rPr>
+        <w:t xml:space="preserve"> به حداکثر 275 گرم در روز محدود م</w:t>
       </w:r>
       <w:r>
         <w:rPr>
@@ -11428,7 +11158,6 @@
         </w:rPr>
         <w:t>شود</w:t>
       </w:r>
-      <w:proofErr w:type="spellEnd"/>
       <w:r>
         <w:rPr>
           <w:rFonts w:cs="B Nazanin"/>
@@ -12254,18 +11983,7 @@
           <w:rtl/>
           <w:lang w:bidi="fa-IR"/>
         </w:rPr>
-        <w:t xml:space="preserve"> </w:t>
-      </w:r>
-      <w:proofErr w:type="spellStart"/>
-      <w:r>
-        <w:rPr>
-          <w:rFonts w:cs="B Nazanin"/>
-          <w:sz w:val="24"/>
-          <w:szCs w:val="24"/>
-          <w:rtl/>
-          <w:lang w:bidi="fa-IR"/>
-        </w:rPr>
-        <w:t>تغذ</w:t>
+        <w:t xml:space="preserve"> تغذ</w:t>
       </w:r>
       <w:r>
         <w:rPr>
@@ -12297,7 +12015,6 @@
         </w:rPr>
         <w:t>ی</w:t>
       </w:r>
-      <w:proofErr w:type="spellEnd"/>
       <w:r>
         <w:rPr>
           <w:rFonts w:cs="B Nazanin"/>
@@ -12834,18 +12551,7 @@
           <w:rtl/>
           <w:lang w:bidi="fa-IR"/>
         </w:rPr>
-        <w:t xml:space="preserve"> و عملکرد </w:t>
-      </w:r>
-      <w:proofErr w:type="spellStart"/>
-      <w:r>
-        <w:rPr>
-          <w:rFonts w:cs="B Nazanin"/>
-          <w:sz w:val="24"/>
-          <w:szCs w:val="24"/>
-          <w:rtl/>
-          <w:lang w:bidi="fa-IR"/>
-        </w:rPr>
-        <w:t>آنت</w:t>
+        <w:t xml:space="preserve"> و عملکرد آنت</w:t>
       </w:r>
       <w:r>
         <w:rPr>
@@ -12897,7 +12603,6 @@
         </w:rPr>
         <w:t>ی</w:t>
       </w:r>
-      <w:proofErr w:type="spellEnd"/>
       <w:r>
         <w:rPr>
           <w:rFonts w:cs="B Nazanin" w:hint="eastAsia"/>
@@ -12916,18 +12621,7 @@
           <w:rtl/>
           <w:lang w:bidi="fa-IR"/>
         </w:rPr>
-        <w:t xml:space="preserve"> مصرف حداقل 90 </w:t>
-      </w:r>
-      <w:proofErr w:type="spellStart"/>
-      <w:r>
-        <w:rPr>
-          <w:rFonts w:cs="B Nazanin"/>
-          <w:sz w:val="24"/>
-          <w:szCs w:val="24"/>
-          <w:rtl/>
-          <w:lang w:bidi="fa-IR"/>
-        </w:rPr>
-        <w:t>م</w:t>
+        <w:t xml:space="preserve"> مصرف حداقل 90 م</w:t>
       </w:r>
       <w:r>
         <w:rPr>
@@ -12969,7 +12663,6 @@
         </w:rPr>
         <w:t>گرم</w:t>
       </w:r>
-      <w:proofErr w:type="spellEnd"/>
       <w:r>
         <w:rPr>
           <w:rFonts w:cs="B Nazanin"/>
@@ -13067,18 +12760,7 @@
           <w:rtl/>
           <w:lang w:bidi="fa-IR"/>
         </w:rPr>
-        <w:t xml:space="preserve"> </w:t>
-      </w:r>
-      <w:proofErr w:type="spellStart"/>
-      <w:r>
-        <w:rPr>
-          <w:rFonts w:cs="B Nazanin"/>
-          <w:sz w:val="24"/>
-          <w:szCs w:val="24"/>
-          <w:rtl/>
-          <w:lang w:bidi="fa-IR"/>
-        </w:rPr>
-        <w:t>م</w:t>
+        <w:t xml:space="preserve"> م</w:t>
       </w:r>
       <w:r>
         <w:rPr>
@@ -13100,7 +12782,6 @@
         </w:rPr>
         <w:t>شود</w:t>
       </w:r>
-      <w:proofErr w:type="spellEnd"/>
       <w:r>
         <w:rPr>
           <w:rFonts w:cs="B Nazanin"/>
@@ -13179,18 +12860,7 @@
           <w:rtl/>
           <w:lang w:bidi="fa-IR"/>
         </w:rPr>
-        <w:t xml:space="preserve"> </w:t>
-      </w:r>
-      <w:proofErr w:type="spellStart"/>
-      <w:r>
-        <w:rPr>
-          <w:rFonts w:cs="B Nazanin"/>
-          <w:sz w:val="24"/>
-          <w:szCs w:val="24"/>
-          <w:rtl/>
-          <w:lang w:bidi="fa-IR"/>
-        </w:rPr>
-        <w:t>تغذ</w:t>
+        <w:t xml:space="preserve"> تغذ</w:t>
       </w:r>
       <w:r>
         <w:rPr>
@@ -13222,7 +12892,6 @@
         </w:rPr>
         <w:t>ی</w:t>
       </w:r>
-      <w:proofErr w:type="spellEnd"/>
       <w:r>
         <w:rPr>
           <w:rFonts w:cs="B Nazanin"/>
@@ -13630,29 +13299,7 @@
           <w:rtl/>
           <w:lang w:bidi="fa-IR"/>
         </w:rPr>
-        <w:t xml:space="preserve"> حفظ سلامت </w:t>
-      </w:r>
-      <w:proofErr w:type="spellStart"/>
-      <w:r>
-        <w:rPr>
-          <w:rFonts w:cs="B Nazanin"/>
-          <w:sz w:val="24"/>
-          <w:szCs w:val="24"/>
-          <w:rtl/>
-          <w:lang w:bidi="fa-IR"/>
-        </w:rPr>
-        <w:t>استخوان‌ها</w:t>
-      </w:r>
-      <w:proofErr w:type="spellEnd"/>
-      <w:r>
-        <w:rPr>
-          <w:rFonts w:cs="B Nazanin"/>
-          <w:sz w:val="24"/>
-          <w:szCs w:val="24"/>
-          <w:rtl/>
-          <w:lang w:bidi="fa-IR"/>
-        </w:rPr>
-        <w:t xml:space="preserve"> و عملکرد متابول</w:t>
+        <w:t xml:space="preserve"> حفظ سلامت استخوان‌ها و عملکرد متابول</w:t>
       </w:r>
       <w:r>
         <w:rPr>
@@ -13712,12 +13359,71 @@
           <w:rtl/>
           <w:lang w:bidi="fa-IR"/>
         </w:rPr>
-        <w:t xml:space="preserve"> حداقل 1,300 </w:t>
-      </w:r>
-      <w:proofErr w:type="spellStart"/>
-      <w:r>
-        <w:rPr>
-          <w:rFonts w:cs="B Nazanin"/>
+        <w:t xml:space="preserve"> حداقل 1,300 م</w:t>
+      </w:r>
+      <w:r>
+        <w:rPr>
+          <w:rFonts w:cs="B Nazanin" w:hint="cs"/>
+          <w:sz w:val="24"/>
+          <w:szCs w:val="24"/>
+          <w:rtl/>
+          <w:lang w:bidi="fa-IR"/>
+        </w:rPr>
+        <w:t>ی</w:t>
+      </w:r>
+      <w:r>
+        <w:rPr>
+          <w:rFonts w:cs="B Nazanin" w:hint="eastAsia"/>
+          <w:sz w:val="24"/>
+          <w:szCs w:val="24"/>
+          <w:rtl/>
+          <w:lang w:bidi="fa-IR"/>
+        </w:rPr>
+        <w:t>ل</w:t>
+      </w:r>
+      <w:r>
+        <w:rPr>
+          <w:rFonts w:cs="B Nazanin" w:hint="cs"/>
+          <w:sz w:val="24"/>
+          <w:szCs w:val="24"/>
+          <w:rtl/>
+          <w:lang w:bidi="fa-IR"/>
+        </w:rPr>
+        <w:t>ی‌</w:t>
+      </w:r>
+      <w:r>
+        <w:rPr>
+          <w:rFonts w:cs="B Nazanin" w:hint="eastAsia"/>
+          <w:sz w:val="24"/>
+          <w:szCs w:val="24"/>
+          <w:rtl/>
+          <w:lang w:bidi="fa-IR"/>
+        </w:rPr>
+        <w:t>گرم</w:t>
+      </w:r>
+      <w:r>
+        <w:rPr>
+          <w:rFonts w:cs="B Nazanin"/>
+          <w:sz w:val="24"/>
+          <w:szCs w:val="24"/>
+          <w:rtl/>
+          <w:lang w:bidi="fa-IR"/>
+        </w:rPr>
+        <w:t xml:space="preserve"> کلس</w:t>
+      </w:r>
+      <w:r>
+        <w:rPr>
+          <w:rFonts w:cs="B Nazanin" w:hint="cs"/>
+          <w:sz w:val="24"/>
+          <w:szCs w:val="24"/>
+          <w:rtl/>
+          <w:lang w:bidi="fa-IR"/>
+        </w:rPr>
+        <w:t>ی</w:t>
+      </w:r>
+      <w:r>
+        <w:rPr>
+          <w:rFonts w:cs="B Nazanin" w:hint="eastAsia"/>
           <w:sz w:val="24"/>
           <w:szCs w:val="24"/>
           <w:rtl/>
@@ -13727,77 +13433,6 @@
       </w:r>
       <w:r>
         <w:rPr>
-          <w:rFonts w:cs="B Nazanin" w:hint="cs"/>
-          <w:sz w:val="24"/>
-          <w:szCs w:val="24"/>
-          <w:rtl/>
-          <w:lang w:bidi="fa-IR"/>
-        </w:rPr>
-        <w:t>ی</w:t>
-      </w:r>
-      <w:r>
-        <w:rPr>
-          <w:rFonts w:cs="B Nazanin" w:hint="eastAsia"/>
-          <w:sz w:val="24"/>
-          <w:szCs w:val="24"/>
-          <w:rtl/>
-          <w:lang w:bidi="fa-IR"/>
-        </w:rPr>
-        <w:t>ل</w:t>
-      </w:r>
-      <w:r>
-        <w:rPr>
-          <w:rFonts w:cs="B Nazanin" w:hint="cs"/>
-          <w:sz w:val="24"/>
-          <w:szCs w:val="24"/>
-          <w:rtl/>
-          <w:lang w:bidi="fa-IR"/>
-        </w:rPr>
-        <w:t>ی‌</w:t>
-      </w:r>
-      <w:r>
-        <w:rPr>
-          <w:rFonts w:cs="B Nazanin" w:hint="eastAsia"/>
-          <w:sz w:val="24"/>
-          <w:szCs w:val="24"/>
-          <w:rtl/>
-          <w:lang w:bidi="fa-IR"/>
-        </w:rPr>
-        <w:t>گرم</w:t>
-      </w:r>
-      <w:proofErr w:type="spellEnd"/>
-      <w:r>
-        <w:rPr>
-          <w:rFonts w:cs="B Nazanin"/>
-          <w:sz w:val="24"/>
-          <w:szCs w:val="24"/>
-          <w:rtl/>
-          <w:lang w:bidi="fa-IR"/>
-        </w:rPr>
-        <w:t xml:space="preserve"> کلس</w:t>
-      </w:r>
-      <w:r>
-        <w:rPr>
-          <w:rFonts w:cs="B Nazanin" w:hint="cs"/>
-          <w:sz w:val="24"/>
-          <w:szCs w:val="24"/>
-          <w:rtl/>
-          <w:lang w:bidi="fa-IR"/>
-        </w:rPr>
-        <w:t>ی</w:t>
-      </w:r>
-      <w:r>
-        <w:rPr>
-          <w:rFonts w:cs="B Nazanin" w:hint="eastAsia"/>
-          <w:sz w:val="24"/>
-          <w:szCs w:val="24"/>
-          <w:rtl/>
-          <w:lang w:bidi="fa-IR"/>
-        </w:rPr>
-        <w:t>م</w:t>
-      </w:r>
-      <w:r>
-        <w:rPr>
           <w:rFonts w:cs="B Nazanin"/>
           <w:sz w:val="24"/>
           <w:szCs w:val="24"/>
@@ -13894,18 +13529,7 @@
           <w:rtl/>
           <w:lang w:bidi="fa-IR"/>
         </w:rPr>
-        <w:t xml:space="preserve"> </w:t>
-      </w:r>
-      <w:proofErr w:type="spellStart"/>
-      <w:r>
-        <w:rPr>
-          <w:rFonts w:cs="B Nazanin"/>
-          <w:sz w:val="24"/>
-          <w:szCs w:val="24"/>
-          <w:rtl/>
-          <w:lang w:bidi="fa-IR"/>
-        </w:rPr>
-        <w:t>تغذ</w:t>
+        <w:t xml:space="preserve"> تغذ</w:t>
       </w:r>
       <w:r>
         <w:rPr>
@@ -13937,7 +13561,6 @@
         </w:rPr>
         <w:t>ی</w:t>
       </w:r>
-      <w:proofErr w:type="spellEnd"/>
       <w:r>
         <w:rPr>
           <w:rFonts w:cs="B Nazanin"/>
@@ -14454,18 +14077,7 @@
           <w:rtl/>
           <w:lang w:bidi="fa-IR"/>
         </w:rPr>
-        <w:t xml:space="preserve"> مصرف حداقل 18 </w:t>
-      </w:r>
-      <w:proofErr w:type="spellStart"/>
-      <w:r>
-        <w:rPr>
-          <w:rFonts w:cs="B Nazanin"/>
-          <w:sz w:val="24"/>
-          <w:szCs w:val="24"/>
-          <w:rtl/>
-          <w:lang w:bidi="fa-IR"/>
-        </w:rPr>
-        <w:t>م</w:t>
+        <w:t xml:space="preserve"> مصرف حداقل 18 م</w:t>
       </w:r>
       <w:r>
         <w:rPr>
@@ -14507,7 +14119,6 @@
         </w:rPr>
         <w:t>گرم</w:t>
       </w:r>
-      <w:proofErr w:type="spellEnd"/>
       <w:r>
         <w:rPr>
           <w:rFonts w:cs="B Nazanin"/>
@@ -14546,18 +14157,7 @@
           <w:rtl/>
           <w:lang w:bidi="fa-IR"/>
         </w:rPr>
-        <w:t xml:space="preserve"> </w:t>
-      </w:r>
-      <w:proofErr w:type="spellStart"/>
-      <w:r>
-        <w:rPr>
-          <w:rFonts w:cs="B Nazanin"/>
-          <w:sz w:val="24"/>
-          <w:szCs w:val="24"/>
-          <w:rtl/>
-          <w:lang w:bidi="fa-IR"/>
-        </w:rPr>
-        <w:t>م</w:t>
+        <w:t xml:space="preserve"> م</w:t>
       </w:r>
       <w:r>
         <w:rPr>
@@ -14579,7 +14179,6 @@
         </w:rPr>
         <w:t>شود</w:t>
       </w:r>
-      <w:proofErr w:type="spellEnd"/>
       <w:r>
         <w:rPr>
           <w:rFonts w:cs="B Nazanin"/>
@@ -14658,18 +14257,7 @@
           <w:rtl/>
           <w:lang w:bidi="fa-IR"/>
         </w:rPr>
-        <w:t xml:space="preserve"> </w:t>
-      </w:r>
-      <w:proofErr w:type="spellStart"/>
-      <w:r>
-        <w:rPr>
-          <w:rFonts w:cs="B Nazanin"/>
-          <w:sz w:val="24"/>
-          <w:szCs w:val="24"/>
-          <w:rtl/>
-          <w:lang w:bidi="fa-IR"/>
-        </w:rPr>
-        <w:t>تغذ</w:t>
+        <w:t xml:space="preserve"> تغذ</w:t>
       </w:r>
       <w:r>
         <w:rPr>
@@ -14701,7 +14289,6 @@
         </w:rPr>
         <w:t>ی</w:t>
       </w:r>
-      <w:proofErr w:type="spellEnd"/>
       <w:r>
         <w:rPr>
           <w:rFonts w:cs="B Nazanin"/>
@@ -15108,6 +14695,7 @@
           <w:rtl/>
           <w:lang w:bidi="fa-IR"/>
         </w:rPr>
+        <w:lastRenderedPageBreak/>
         <w:t>برا</w:t>
       </w:r>
       <w:r>
@@ -15158,18 +14746,7 @@
           <w:rtl/>
           <w:lang w:bidi="fa-IR"/>
         </w:rPr>
-        <w:t xml:space="preserve"> از سلامت دستگاه گوارش و کاهش خطر </w:t>
-      </w:r>
-      <w:proofErr w:type="spellStart"/>
-      <w:r>
-        <w:rPr>
-          <w:rFonts w:cs="B Nazanin"/>
-          <w:sz w:val="24"/>
-          <w:szCs w:val="24"/>
-          <w:rtl/>
-          <w:lang w:bidi="fa-IR"/>
-        </w:rPr>
-        <w:t>ب</w:t>
+        <w:t xml:space="preserve"> از سلامت دستگاه گوارش و کاهش خطر ب</w:t>
       </w:r>
       <w:r>
         <w:rPr>
@@ -15221,7 +14798,6 @@
         </w:rPr>
         <w:t>ی</w:t>
       </w:r>
-      <w:proofErr w:type="spellEnd"/>
       <w:r>
         <w:rPr>
           <w:rFonts w:cs="B Nazanin"/>
@@ -15380,18 +14956,7 @@
           <w:rtl/>
           <w:lang w:bidi="fa-IR"/>
         </w:rPr>
-        <w:t xml:space="preserve"> </w:t>
-      </w:r>
-      <w:proofErr w:type="spellStart"/>
-      <w:r>
-        <w:rPr>
-          <w:rFonts w:cs="B Nazanin"/>
-          <w:sz w:val="24"/>
-          <w:szCs w:val="24"/>
-          <w:rtl/>
-          <w:lang w:bidi="fa-IR"/>
-        </w:rPr>
-        <w:t>تغذ</w:t>
+        <w:t xml:space="preserve"> تغذ</w:t>
       </w:r>
       <w:r>
         <w:rPr>
@@ -15423,7 +14988,6 @@
         </w:rPr>
         <w:t>ی</w:t>
       </w:r>
-      <w:proofErr w:type="spellEnd"/>
       <w:r>
         <w:rPr>
           <w:rFonts w:cs="B Nazanin"/>
@@ -15810,7 +15374,6 @@
           <w:rtl/>
           <w:lang w:bidi="fa-IR"/>
         </w:rPr>
-        <w:lastRenderedPageBreak/>
         <w:t>برا</w:t>
       </w:r>
       <w:r>
@@ -16436,60 +15999,27 @@
           <w:rtl/>
           <w:lang w:bidi="fa-IR"/>
         </w:rPr>
-        <w:t xml:space="preserve"> که در آن ناهار </w:t>
-      </w:r>
-      <w:proofErr w:type="spellStart"/>
-      <w:r>
-        <w:rPr>
-          <w:rFonts w:cs="B Nazanin"/>
-          <w:sz w:val="24"/>
-          <w:szCs w:val="24"/>
-          <w:rtl/>
-          <w:lang w:bidi="fa-IR"/>
-        </w:rPr>
-        <w:t>به‌عنوان</w:t>
-      </w:r>
-      <w:proofErr w:type="spellEnd"/>
-      <w:r>
-        <w:rPr>
-          <w:rFonts w:cs="B Nazanin"/>
-          <w:sz w:val="24"/>
-          <w:szCs w:val="24"/>
-          <w:rtl/>
-          <w:lang w:bidi="fa-IR"/>
-        </w:rPr>
-        <w:t xml:space="preserve"> وعده اصل</w:t>
-      </w:r>
-      <w:r>
-        <w:rPr>
-          <w:rFonts w:cs="B Nazanin" w:hint="cs"/>
-          <w:sz w:val="24"/>
-          <w:szCs w:val="24"/>
-          <w:rtl/>
-          <w:lang w:bidi="fa-IR"/>
-        </w:rPr>
-        <w:t>ی</w:t>
-      </w:r>
-      <w:r>
-        <w:rPr>
-          <w:rFonts w:cs="B Nazanin"/>
-          <w:sz w:val="24"/>
-          <w:szCs w:val="24"/>
-          <w:rtl/>
-          <w:lang w:bidi="fa-IR"/>
-        </w:rPr>
-        <w:t xml:space="preserve"> و </w:t>
-      </w:r>
-      <w:proofErr w:type="spellStart"/>
-      <w:r>
-        <w:rPr>
-          <w:rFonts w:cs="B Nazanin"/>
-          <w:sz w:val="24"/>
-          <w:szCs w:val="24"/>
-          <w:rtl/>
-          <w:lang w:bidi="fa-IR"/>
-        </w:rPr>
-        <w:t>سنگ</w:t>
+        <w:t xml:space="preserve"> که در آن ناهار به‌عنوان وعده اصل</w:t>
+      </w:r>
+      <w:r>
+        <w:rPr>
+          <w:rFonts w:cs="B Nazanin" w:hint="cs"/>
+          <w:sz w:val="24"/>
+          <w:szCs w:val="24"/>
+          <w:rtl/>
+          <w:lang w:bidi="fa-IR"/>
+        </w:rPr>
+        <w:t>ی</w:t>
+      </w:r>
+      <w:r>
+        <w:rPr>
+          <w:rFonts w:cs="B Nazanin"/>
+          <w:sz w:val="24"/>
+          <w:szCs w:val="24"/>
+          <w:rtl/>
+          <w:lang w:bidi="fa-IR"/>
+        </w:rPr>
+        <w:t xml:space="preserve"> و سنگ</w:t>
       </w:r>
       <w:r>
         <w:rPr>
@@ -16511,27 +16041,15 @@
         </w:rPr>
         <w:t>ن‌تر</w:t>
       </w:r>
-      <w:proofErr w:type="spellEnd"/>
-      <w:r>
-        <w:rPr>
-          <w:rFonts w:cs="B Nazanin"/>
-          <w:sz w:val="24"/>
-          <w:szCs w:val="24"/>
-          <w:rtl/>
-          <w:lang w:bidi="fa-IR"/>
-        </w:rPr>
-        <w:t xml:space="preserve"> روز شناخته </w:t>
-      </w:r>
-      <w:proofErr w:type="spellStart"/>
-      <w:r>
-        <w:rPr>
-          <w:rFonts w:cs="B Nazanin"/>
-          <w:sz w:val="24"/>
-          <w:szCs w:val="24"/>
-          <w:rtl/>
-          <w:lang w:bidi="fa-IR"/>
-        </w:rPr>
-        <w:t>م</w:t>
+      <w:r>
+        <w:rPr>
+          <w:rFonts w:cs="B Nazanin"/>
+          <w:sz w:val="24"/>
+          <w:szCs w:val="24"/>
+          <w:rtl/>
+          <w:lang w:bidi="fa-IR"/>
+        </w:rPr>
+        <w:t xml:space="preserve"> روز شناخته م</w:t>
       </w:r>
       <w:r>
         <w:rPr>
@@ -16551,18 +16069,7 @@
           <w:rtl/>
           <w:lang w:bidi="fa-IR"/>
         </w:rPr>
-        <w:t>شود</w:t>
-      </w:r>
-      <w:proofErr w:type="spellEnd"/>
-      <w:r>
-        <w:rPr>
-          <w:rFonts w:cs="B Nazanin" w:hint="eastAsia"/>
-          <w:sz w:val="24"/>
-          <w:szCs w:val="24"/>
-          <w:rtl/>
-          <w:lang w:bidi="fa-IR"/>
-        </w:rPr>
-        <w:t>،</w:t>
+        <w:t>شود،</w:t>
       </w:r>
       <w:r>
         <w:rPr>
@@ -16612,18 +16119,7 @@
           <w:rtl/>
           <w:lang w:bidi="fa-IR"/>
         </w:rPr>
-        <w:t xml:space="preserve"> </w:t>
-      </w:r>
-      <w:proofErr w:type="spellStart"/>
-      <w:r>
-        <w:rPr>
-          <w:rFonts w:cs="B Nazanin"/>
-          <w:sz w:val="24"/>
-          <w:szCs w:val="24"/>
-          <w:rtl/>
-          <w:lang w:bidi="fa-IR"/>
-        </w:rPr>
-        <w:t>محدود</w:t>
+        <w:t xml:space="preserve"> محدود</w:t>
       </w:r>
       <w:r>
         <w:rPr>
@@ -16655,7 +16151,6 @@
         </w:rPr>
         <w:t>ی</w:t>
       </w:r>
-      <w:proofErr w:type="spellEnd"/>
       <w:r>
         <w:rPr>
           <w:rFonts w:cs="B Nazanin"/>
@@ -16784,30 +16279,18 @@
           <w:rtl/>
           <w:lang w:bidi="fa-IR"/>
         </w:rPr>
-        <w:t xml:space="preserve"> </w:t>
-      </w:r>
-      <w:proofErr w:type="spellStart"/>
-      <w:r>
-        <w:rPr>
-          <w:rFonts w:cs="B Nazanin"/>
-          <w:sz w:val="24"/>
-          <w:szCs w:val="24"/>
-          <w:rtl/>
-          <w:lang w:bidi="fa-IR"/>
-        </w:rPr>
-        <w:t>وعده‌ها</w:t>
-      </w:r>
-      <w:r>
-        <w:rPr>
-          <w:rFonts w:cs="B Nazanin" w:hint="cs"/>
-          <w:sz w:val="24"/>
-          <w:szCs w:val="24"/>
-          <w:rtl/>
-          <w:lang w:bidi="fa-IR"/>
-        </w:rPr>
-        <w:t>ی</w:t>
-      </w:r>
-      <w:proofErr w:type="spellEnd"/>
+        <w:t xml:space="preserve"> وعده‌ها</w:t>
+      </w:r>
+      <w:r>
+        <w:rPr>
+          <w:rFonts w:cs="B Nazanin" w:hint="cs"/>
+          <w:sz w:val="24"/>
+          <w:szCs w:val="24"/>
+          <w:rtl/>
+          <w:lang w:bidi="fa-IR"/>
+        </w:rPr>
+        <w:t>ی</w:t>
+      </w:r>
       <w:r>
         <w:rPr>
           <w:rFonts w:cs="B Nazanin"/>
@@ -16836,18 +16319,7 @@
           <w:rtl/>
           <w:lang w:bidi="fa-IR"/>
         </w:rPr>
-        <w:t xml:space="preserve"> (صبحانه، شام و </w:t>
-      </w:r>
-      <w:proofErr w:type="spellStart"/>
-      <w:r>
-        <w:rPr>
-          <w:rFonts w:cs="B Nazanin"/>
-          <w:sz w:val="24"/>
-          <w:szCs w:val="24"/>
-          <w:rtl/>
-          <w:lang w:bidi="fa-IR"/>
-        </w:rPr>
-        <w:t>م</w:t>
+        <w:t xml:space="preserve"> (صبحانه، شام و م</w:t>
       </w:r>
       <w:r>
         <w:rPr>
@@ -16869,7 +16341,6 @@
         </w:rPr>
         <w:t>ان‌وعده</w:t>
       </w:r>
-      <w:proofErr w:type="spellEnd"/>
       <w:r>
         <w:rPr>
           <w:rFonts w:cs="B Nazanin"/>
@@ -16958,18 +16429,7 @@
           <w:rtl/>
           <w:lang w:bidi="fa-IR"/>
         </w:rPr>
-        <w:t xml:space="preserve"> </w:t>
-      </w:r>
-      <w:proofErr w:type="spellStart"/>
-      <w:r>
-        <w:rPr>
-          <w:rFonts w:cs="B Nazanin"/>
-          <w:sz w:val="24"/>
-          <w:szCs w:val="24"/>
-          <w:rtl/>
-          <w:lang w:bidi="fa-IR"/>
-        </w:rPr>
-        <w:t>محدود</w:t>
+        <w:t xml:space="preserve"> محدود</w:t>
       </w:r>
       <w:r>
         <w:rPr>
@@ -16991,7 +16451,6 @@
         </w:rPr>
         <w:t>ت‌ها</w:t>
       </w:r>
-      <w:proofErr w:type="spellEnd"/>
       <w:r>
         <w:rPr>
           <w:rFonts w:cs="B Nazanin"/>
@@ -17030,50 +16489,27 @@
           <w:rtl/>
           <w:lang w:bidi="fa-IR"/>
         </w:rPr>
-        <w:t xml:space="preserve"> </w:t>
-      </w:r>
-      <w:proofErr w:type="spellStart"/>
-      <w:r>
-        <w:rPr>
-          <w:rFonts w:cs="B Nazanin"/>
-          <w:sz w:val="24"/>
-          <w:szCs w:val="24"/>
-          <w:rtl/>
-          <w:lang w:bidi="fa-IR"/>
-        </w:rPr>
-        <w:t>فرمول‌بند</w:t>
-      </w:r>
-      <w:r>
-        <w:rPr>
-          <w:rFonts w:cs="B Nazanin" w:hint="cs"/>
-          <w:sz w:val="24"/>
-          <w:szCs w:val="24"/>
-          <w:rtl/>
-          <w:lang w:bidi="fa-IR"/>
-        </w:rPr>
-        <w:t>ی</w:t>
-      </w:r>
-      <w:proofErr w:type="spellEnd"/>
-      <w:r>
-        <w:rPr>
-          <w:rFonts w:cs="B Nazanin"/>
-          <w:sz w:val="24"/>
-          <w:szCs w:val="24"/>
-          <w:rtl/>
-          <w:lang w:bidi="fa-IR"/>
-        </w:rPr>
-        <w:t xml:space="preserve"> </w:t>
-      </w:r>
-      <w:proofErr w:type="spellStart"/>
-      <w:r>
-        <w:rPr>
-          <w:rFonts w:cs="B Nazanin"/>
-          <w:sz w:val="24"/>
-          <w:szCs w:val="24"/>
-          <w:rtl/>
-          <w:lang w:bidi="fa-IR"/>
-        </w:rPr>
-        <w:t>م</w:t>
+        <w:t xml:space="preserve"> فرمول‌بند</w:t>
+      </w:r>
+      <w:r>
+        <w:rPr>
+          <w:rFonts w:cs="B Nazanin" w:hint="cs"/>
+          <w:sz w:val="24"/>
+          <w:szCs w:val="24"/>
+          <w:rtl/>
+          <w:lang w:bidi="fa-IR"/>
+        </w:rPr>
+        <w:t>ی</w:t>
+      </w:r>
+      <w:r>
+        <w:rPr>
+          <w:rFonts w:cs="B Nazanin"/>
+          <w:sz w:val="24"/>
+          <w:szCs w:val="24"/>
+          <w:rtl/>
+          <w:lang w:bidi="fa-IR"/>
+        </w:rPr>
+        <w:t xml:space="preserve"> م</w:t>
       </w:r>
       <w:r>
         <w:rPr>
@@ -17095,7 +16531,6 @@
         </w:rPr>
         <w:t>شوند</w:t>
       </w:r>
-      <w:proofErr w:type="spellEnd"/>
       <w:r>
         <w:rPr>
           <w:rFonts w:cs="B Nazanin"/>
@@ -17519,40 +16954,7 @@
           <w:rtl/>
           <w:lang w:bidi="fa-IR"/>
         </w:rPr>
-        <w:t xml:space="preserve"> </w:t>
-      </w:r>
-      <w:proofErr w:type="spellStart"/>
-      <w:r>
-        <w:rPr>
-          <w:rFonts w:cs="B Nazanin"/>
-          <w:sz w:val="24"/>
-          <w:szCs w:val="24"/>
-          <w:rtl/>
-          <w:lang w:bidi="fa-IR"/>
-        </w:rPr>
-        <w:t>وعده‌ها</w:t>
-      </w:r>
-      <w:proofErr w:type="spellEnd"/>
-      <w:r>
-        <w:rPr>
-          <w:rFonts w:cs="B Nazanin"/>
-          <w:sz w:val="24"/>
-          <w:szCs w:val="24"/>
-          <w:rtl/>
-          <w:lang w:bidi="fa-IR"/>
-        </w:rPr>
-        <w:t xml:space="preserve"> (صبحانه، شام و </w:t>
-      </w:r>
-      <w:proofErr w:type="spellStart"/>
-      <w:r>
-        <w:rPr>
-          <w:rFonts w:cs="B Nazanin"/>
-          <w:sz w:val="24"/>
-          <w:szCs w:val="24"/>
-          <w:rtl/>
-          <w:lang w:bidi="fa-IR"/>
-        </w:rPr>
-        <w:t>م</w:t>
+        <w:t xml:space="preserve"> وعده‌ها (صبحانه، شام و م</w:t>
       </w:r>
       <w:r>
         <w:rPr>
@@ -17574,7 +16976,6 @@
         </w:rPr>
         <w:t>ان‌وعده</w:t>
       </w:r>
-      <w:proofErr w:type="spellEnd"/>
       <w:r>
         <w:rPr>
           <w:rFonts w:cs="B Nazanin"/>
@@ -18136,30 +17537,18 @@
           <w:rtl/>
           <w:lang w:bidi="fa-IR"/>
         </w:rPr>
-        <w:t xml:space="preserve"> مربوط به </w:t>
-      </w:r>
-      <w:proofErr w:type="spellStart"/>
-      <w:r>
-        <w:rPr>
-          <w:rFonts w:cs="B Nazanin"/>
-          <w:sz w:val="24"/>
-          <w:szCs w:val="24"/>
-          <w:rtl/>
-          <w:lang w:bidi="fa-IR"/>
-        </w:rPr>
-        <w:t>وعده‌ها</w:t>
-      </w:r>
-      <w:r>
-        <w:rPr>
-          <w:rFonts w:cs="B Nazanin" w:hint="cs"/>
-          <w:sz w:val="24"/>
-          <w:szCs w:val="24"/>
-          <w:rtl/>
-          <w:lang w:bidi="fa-IR"/>
-        </w:rPr>
-        <w:t>ی</w:t>
-      </w:r>
-      <w:proofErr w:type="spellEnd"/>
+        <w:t xml:space="preserve"> مربوط به وعده‌ها</w:t>
+      </w:r>
+      <w:r>
+        <w:rPr>
+          <w:rFonts w:cs="B Nazanin" w:hint="cs"/>
+          <w:sz w:val="24"/>
+          <w:szCs w:val="24"/>
+          <w:rtl/>
+          <w:lang w:bidi="fa-IR"/>
+        </w:rPr>
+        <w:t>ی</w:t>
+      </w:r>
       <w:r>
         <w:rPr>
           <w:rFonts w:cs="B Nazanin"/>
@@ -18268,30 +17657,18 @@
           <w:rtl/>
           <w:lang w:bidi="fa-IR"/>
         </w:rPr>
-        <w:t xml:space="preserve"> تعداد </w:t>
-      </w:r>
-      <w:proofErr w:type="spellStart"/>
-      <w:r>
-        <w:rPr>
-          <w:rFonts w:cs="B Nazanin"/>
-          <w:sz w:val="24"/>
-          <w:szCs w:val="24"/>
-          <w:rtl/>
-          <w:lang w:bidi="fa-IR"/>
-        </w:rPr>
-        <w:t>سهم‌ها</w:t>
-      </w:r>
-      <w:r>
-        <w:rPr>
-          <w:rFonts w:cs="B Nazanin" w:hint="cs"/>
-          <w:sz w:val="24"/>
-          <w:szCs w:val="24"/>
-          <w:rtl/>
-          <w:lang w:bidi="fa-IR"/>
-        </w:rPr>
-        <w:t>ی</w:t>
-      </w:r>
-      <w:proofErr w:type="spellEnd"/>
+        <w:t xml:space="preserve"> تعداد سهم‌ها</w:t>
+      </w:r>
+      <w:r>
+        <w:rPr>
+          <w:rFonts w:cs="B Nazanin" w:hint="cs"/>
+          <w:sz w:val="24"/>
+          <w:szCs w:val="24"/>
+          <w:rtl/>
+          <w:lang w:bidi="fa-IR"/>
+        </w:rPr>
+        <w:t>ی</w:t>
+      </w:r>
       <w:r>
         <w:rPr>
           <w:rFonts w:cs="B Nazanin"/>
@@ -18567,18 +17944,7 @@
           <w:rtl/>
           <w:lang w:bidi="fa-IR"/>
         </w:rPr>
-        <w:t xml:space="preserve"> </w:t>
-      </w:r>
-      <w:proofErr w:type="spellStart"/>
-      <w:r>
-        <w:rPr>
-          <w:rFonts w:cs="B Nazanin"/>
-          <w:sz w:val="24"/>
-          <w:szCs w:val="24"/>
-          <w:rtl/>
-          <w:lang w:bidi="fa-IR"/>
-        </w:rPr>
-        <w:t>غ</w:t>
+        <w:t xml:space="preserve"> غ</w:t>
       </w:r>
       <w:r>
         <w:rPr>
@@ -18610,7 +17976,6 @@
         </w:rPr>
         <w:t>ی</w:t>
       </w:r>
-      <w:proofErr w:type="spellEnd"/>
       <w:r>
         <w:rPr>
           <w:rFonts w:cs="B Nazanin"/>
@@ -18712,18 +18077,7 @@
           <w:rtl/>
           <w:lang w:bidi="fa-IR"/>
         </w:rPr>
-        <w:t xml:space="preserve"> </w:t>
-      </w:r>
-      <w:proofErr w:type="spellStart"/>
-      <w:r>
-        <w:rPr>
-          <w:rFonts w:cs="B Nazanin"/>
-          <w:sz w:val="24"/>
-          <w:szCs w:val="24"/>
-          <w:rtl/>
-          <w:lang w:bidi="fa-IR"/>
-        </w:rPr>
-        <w:t>غ</w:t>
+        <w:t xml:space="preserve"> غ</w:t>
       </w:r>
       <w:r>
         <w:rPr>
@@ -18755,7 +18109,6 @@
         </w:rPr>
         <w:t>ی</w:t>
       </w:r>
-      <w:proofErr w:type="spellEnd"/>
       <w:r>
         <w:rPr>
           <w:rFonts w:cs="B Nazanin"/>
@@ -19115,6 +18468,7 @@
               <w:szCs w:val="24"/>
               <w:lang w:bidi="fa-IR"/>
             </w:rPr>
+            <w:lastRenderedPageBreak/>
             <m:t>min Z=</m:t>
           </m:r>
           <m:nary>
@@ -19341,7 +18695,6 @@
         </w:rPr>
         <w:t xml:space="preserve"> </w:t>
       </w:r>
-      <w:proofErr w:type="gramStart"/>
       <w:r>
         <w:rPr>
           <w:rFonts w:cs="B Nazanin"/>
@@ -19357,17 +18710,7 @@
           <w:szCs w:val="24"/>
           <w:rtl/>
         </w:rPr>
-        <w:t>هزینه</w:t>
-      </w:r>
-      <w:proofErr w:type="gramEnd"/>
-      <w:r>
-        <w:rPr>
-          <w:rFonts w:cs="B Nazanin"/>
-          <w:sz w:val="24"/>
-          <w:szCs w:val="24"/>
-          <w:rtl/>
-        </w:rPr>
-        <w:t xml:space="preserve"> کل رژیم غذایی روزانه</w:t>
+        <w:t>هزینه کل رژیم غذایی روزانه</w:t>
       </w:r>
       <w:r>
         <w:rPr>
@@ -19469,7 +18812,6 @@
         </w:rPr>
         <w:t xml:space="preserve">هزینه هر واحد (مثلاً هر گرم) از ماده غذایی </w:t>
       </w:r>
-      <w:proofErr w:type="spellStart"/>
       <w:r>
         <w:rPr>
           <w:rFonts w:cs="B Nazanin"/>
@@ -19479,7 +18821,6 @@
         </w:rPr>
         <w:t>i</w:t>
       </w:r>
-      <w:proofErr w:type="spellEnd"/>
       <w:r>
         <w:rPr>
           <w:rFonts w:cs="B Nazanin" w:hint="cs"/>
@@ -19580,8 +18921,6 @@
         </w:rPr>
         <w:t xml:space="preserve">مقدار مصرفی از ماده غذایی </w:t>
       </w:r>
-      <w:proofErr w:type="spellStart"/>
-      <w:proofErr w:type="gramStart"/>
       <w:r>
         <w:rPr>
           <w:rFonts w:cs="B Nazanin"/>
@@ -19591,7 +18930,6 @@
         </w:rPr>
         <w:t>i</w:t>
       </w:r>
-      <w:proofErr w:type="spellEnd"/>
       <w:r>
         <w:rPr>
           <w:rFonts w:cs="B Nazanin" w:hint="cs"/>
@@ -19618,17 +18956,7 @@
           <w:szCs w:val="24"/>
           <w:rtl/>
         </w:rPr>
-        <w:t>در</w:t>
-      </w:r>
-      <w:proofErr w:type="gramEnd"/>
-      <w:r>
-        <w:rPr>
-          <w:rFonts w:cs="B Nazanin"/>
-          <w:sz w:val="24"/>
-          <w:szCs w:val="24"/>
-          <w:rtl/>
-        </w:rPr>
-        <w:t xml:space="preserve"> رژیم غذایی روزانه</w:t>
+        <w:t>در رژیم غذایی روزانه</w:t>
       </w:r>
       <w:r>
         <w:rPr>
@@ -19724,7 +19052,6 @@
           <w:szCs w:val="24"/>
           <w:rtl/>
         </w:rPr>
-        <w:lastRenderedPageBreak/>
         <w:t xml:space="preserve">هدف این تابع، </w:t>
       </w:r>
       <w:r>
@@ -20164,205 +19491,7 @@
           <w:rtl/>
           <w:lang w:bidi="fa-IR"/>
         </w:rPr>
-        <w:t xml:space="preserve">در این قسمت به نحوه </w:t>
-      </w:r>
-      <w:proofErr w:type="spellStart"/>
-      <w:r>
-        <w:rPr>
-          <w:rFonts w:cs="B Nazanin" w:hint="cs"/>
-          <w:sz w:val="24"/>
-          <w:szCs w:val="24"/>
-          <w:rtl/>
-          <w:lang w:bidi="fa-IR"/>
-        </w:rPr>
-        <w:t>جمع‏آوری</w:t>
-      </w:r>
-      <w:proofErr w:type="spellEnd"/>
-      <w:r>
-        <w:rPr>
-          <w:rFonts w:cs="B Nazanin" w:hint="cs"/>
-          <w:sz w:val="24"/>
-          <w:szCs w:val="24"/>
-          <w:rtl/>
-          <w:lang w:bidi="fa-IR"/>
-        </w:rPr>
-        <w:t xml:space="preserve"> داده </w:t>
-      </w:r>
-      <w:proofErr w:type="spellStart"/>
-      <w:r>
-        <w:rPr>
-          <w:rFonts w:cs="B Nazanin" w:hint="cs"/>
-          <w:sz w:val="24"/>
-          <w:szCs w:val="24"/>
-          <w:rtl/>
-          <w:lang w:bidi="fa-IR"/>
-        </w:rPr>
-        <w:t>می‏پردازیم</w:t>
-      </w:r>
-      <w:proofErr w:type="spellEnd"/>
-      <w:r>
-        <w:rPr>
-          <w:rFonts w:cs="B Nazanin" w:hint="cs"/>
-          <w:sz w:val="24"/>
-          <w:szCs w:val="24"/>
-          <w:rtl/>
-          <w:lang w:bidi="fa-IR"/>
-        </w:rPr>
-        <w:t xml:space="preserve">، </w:t>
-      </w:r>
-      <w:proofErr w:type="spellStart"/>
-      <w:r>
-        <w:rPr>
-          <w:rFonts w:cs="B Nazanin" w:hint="cs"/>
-          <w:sz w:val="24"/>
-          <w:szCs w:val="24"/>
-          <w:rtl/>
-          <w:lang w:bidi="fa-IR"/>
-        </w:rPr>
-        <w:t>داده‏های</w:t>
-      </w:r>
-      <w:proofErr w:type="spellEnd"/>
-      <w:r>
-        <w:rPr>
-          <w:rFonts w:cs="B Nazanin" w:hint="cs"/>
-          <w:sz w:val="24"/>
-          <w:szCs w:val="24"/>
-          <w:rtl/>
-          <w:lang w:bidi="fa-IR"/>
-        </w:rPr>
-        <w:t xml:space="preserve"> </w:t>
-      </w:r>
-      <w:proofErr w:type="spellStart"/>
-      <w:r>
-        <w:rPr>
-          <w:rFonts w:cs="B Nazanin" w:hint="cs"/>
-          <w:sz w:val="24"/>
-          <w:szCs w:val="24"/>
-          <w:rtl/>
-          <w:lang w:bidi="fa-IR"/>
-        </w:rPr>
-        <w:t>جمع‏آوری</w:t>
-      </w:r>
-      <w:proofErr w:type="spellEnd"/>
-      <w:r>
-        <w:rPr>
-          <w:rFonts w:cs="B Nazanin" w:hint="cs"/>
-          <w:sz w:val="24"/>
-          <w:szCs w:val="24"/>
-          <w:rtl/>
-          <w:lang w:bidi="fa-IR"/>
-        </w:rPr>
-        <w:t xml:space="preserve"> شده باید دارای حالت خاصی باشند که در خود فرهنگ خرد و خوراک ایرانی را دارا باشد به این معنا که </w:t>
-      </w:r>
-      <w:proofErr w:type="spellStart"/>
-      <w:r>
-        <w:rPr>
-          <w:rFonts w:cs="B Nazanin" w:hint="cs"/>
-          <w:sz w:val="24"/>
-          <w:szCs w:val="24"/>
-          <w:rtl/>
-          <w:lang w:bidi="fa-IR"/>
-        </w:rPr>
-        <w:t>دیتابیس</w:t>
-      </w:r>
-      <w:proofErr w:type="spellEnd"/>
-      <w:r>
-        <w:rPr>
-          <w:rFonts w:cs="B Nazanin" w:hint="cs"/>
-          <w:sz w:val="24"/>
-          <w:szCs w:val="24"/>
-          <w:rtl/>
-          <w:lang w:bidi="fa-IR"/>
-        </w:rPr>
-        <w:t xml:space="preserve"> تشکیل شده باید دارای غذاهایی از انواع اقشار مختلف ایرانی باشد، </w:t>
-      </w:r>
-      <w:proofErr w:type="spellStart"/>
-      <w:r>
-        <w:rPr>
-          <w:rFonts w:cs="B Nazanin" w:hint="cs"/>
-          <w:sz w:val="24"/>
-          <w:szCs w:val="24"/>
-          <w:rtl/>
-          <w:lang w:bidi="fa-IR"/>
-        </w:rPr>
-        <w:t>داده‏ها</w:t>
-      </w:r>
-      <w:proofErr w:type="spellEnd"/>
-      <w:r>
-        <w:rPr>
-          <w:rFonts w:cs="B Nazanin" w:hint="cs"/>
-          <w:sz w:val="24"/>
-          <w:szCs w:val="24"/>
-          <w:rtl/>
-          <w:lang w:bidi="fa-IR"/>
-        </w:rPr>
-        <w:t xml:space="preserve"> باید کلیت مواد مغذی تمام غذاهای وارد شده را دارا باشد تا بتوان </w:t>
-      </w:r>
-      <w:proofErr w:type="spellStart"/>
-      <w:r>
-        <w:rPr>
-          <w:rFonts w:cs="B Nazanin" w:hint="cs"/>
-          <w:sz w:val="24"/>
-          <w:szCs w:val="24"/>
-          <w:rtl/>
-          <w:lang w:bidi="fa-IR"/>
-        </w:rPr>
-        <w:t>بهینه‏سازی</w:t>
-      </w:r>
-      <w:proofErr w:type="spellEnd"/>
-      <w:r>
-        <w:rPr>
-          <w:rFonts w:cs="B Nazanin" w:hint="cs"/>
-          <w:sz w:val="24"/>
-          <w:szCs w:val="24"/>
-          <w:rtl/>
-          <w:lang w:bidi="fa-IR"/>
-        </w:rPr>
-        <w:t xml:space="preserve"> </w:t>
-      </w:r>
-      <w:proofErr w:type="spellStart"/>
-      <w:r>
-        <w:rPr>
-          <w:rFonts w:cs="B Nazanin" w:hint="cs"/>
-          <w:sz w:val="24"/>
-          <w:szCs w:val="24"/>
-          <w:rtl/>
-          <w:lang w:bidi="fa-IR"/>
-        </w:rPr>
-        <w:t>مطلق</w:t>
-      </w:r>
-      <w:proofErr w:type="spellEnd"/>
-      <w:r>
-        <w:rPr>
-          <w:rFonts w:cs="B Nazanin" w:hint="cs"/>
-          <w:sz w:val="24"/>
-          <w:szCs w:val="24"/>
-          <w:rtl/>
-          <w:lang w:bidi="fa-IR"/>
-        </w:rPr>
-        <w:t xml:space="preserve"> انجام داد(بدون اجازه </w:t>
-      </w:r>
-      <w:proofErr w:type="spellStart"/>
-      <w:r>
-        <w:rPr>
-          <w:rFonts w:cs="B Nazanin" w:hint="cs"/>
-          <w:sz w:val="24"/>
-          <w:szCs w:val="24"/>
-          <w:rtl/>
-          <w:lang w:bidi="fa-IR"/>
-        </w:rPr>
-        <w:t>پنالتی</w:t>
-      </w:r>
-      <w:proofErr w:type="spellEnd"/>
-      <w:r>
-        <w:rPr>
-          <w:rFonts w:cs="B Nazanin" w:hint="cs"/>
-          <w:sz w:val="24"/>
-          <w:szCs w:val="24"/>
-          <w:rtl/>
-          <w:lang w:bidi="fa-IR"/>
-        </w:rPr>
-        <w:t xml:space="preserve"> به تابع هدف).</w:t>
+        <w:t>در این قسمت به نحوه جمع‏آوری داده می‏پردازیم، داده‏های جمع‏آوری شده باید دارای حالت خاصی باشند که در خود فرهنگ خرد و خوراک ایرانی را دارا باشد به این معنا که دیتابیس تشکیل شده باید دارای غذاهایی از انواع اقشار مختلف ایرانی باشد، داده‏ها باید کلیت مواد مغذی تمام غذاهای وارد شده را دارا باشد تا بتوان بهینه‏سازی مطلق انجام داد(بدون اجازه پنالتی به تابع هدف).</w:t>
       </w:r>
     </w:p>
     <w:tbl>
@@ -20925,20 +20054,8 @@
           <w:rtl/>
           <w:lang w:bidi="fa-IR"/>
         </w:rPr>
-        <w:t xml:space="preserve">2.2.1 پردازش </w:t>
-      </w:r>
-      <w:proofErr w:type="spellStart"/>
-      <w:r>
-        <w:rPr>
-          <w:rFonts w:cs="B Nazanin" w:hint="cs"/>
-          <w:sz w:val="24"/>
-          <w:szCs w:val="24"/>
-          <w:rtl/>
-          <w:lang w:bidi="fa-IR"/>
-        </w:rPr>
-        <w:t>داده‏ها</w:t>
-      </w:r>
-      <w:proofErr w:type="spellEnd"/>
+        <w:t>2.2.1 پردازش داده‏ها</w:t>
+      </w:r>
     </w:p>
     <w:p>
       <w:pPr>
@@ -20953,203 +20070,25 @@
           <w:lang w:bidi="fa-IR"/>
         </w:rPr>
       </w:pPr>
-      <w:proofErr w:type="spellStart"/>
-      <w:r>
-        <w:rPr>
-          <w:rFonts w:cs="B Nazanin" w:hint="cs"/>
-          <w:sz w:val="24"/>
-          <w:szCs w:val="24"/>
-          <w:rtl/>
-          <w:lang w:bidi="fa-IR"/>
-        </w:rPr>
-        <w:t>داده‏ها</w:t>
-      </w:r>
-      <w:proofErr w:type="spellEnd"/>
-      <w:r>
-        <w:rPr>
-          <w:rFonts w:cs="B Nazanin" w:hint="cs"/>
-          <w:sz w:val="24"/>
-          <w:szCs w:val="24"/>
-          <w:rtl/>
-          <w:lang w:bidi="fa-IR"/>
-        </w:rPr>
-        <w:t xml:space="preserve"> از منابع مختلف </w:t>
-      </w:r>
-      <w:proofErr w:type="spellStart"/>
-      <w:r>
-        <w:rPr>
-          <w:rFonts w:cs="B Nazanin" w:hint="cs"/>
-          <w:sz w:val="24"/>
-          <w:szCs w:val="24"/>
-          <w:rtl/>
-          <w:lang w:bidi="fa-IR"/>
-        </w:rPr>
-        <w:t>جمع‏آوری</w:t>
-      </w:r>
-      <w:proofErr w:type="spellEnd"/>
-      <w:r>
-        <w:rPr>
-          <w:rFonts w:cs="B Nazanin" w:hint="cs"/>
-          <w:sz w:val="24"/>
-          <w:szCs w:val="24"/>
-          <w:rtl/>
-          <w:lang w:bidi="fa-IR"/>
-        </w:rPr>
-        <w:t xml:space="preserve"> شده و تلاش بر این بوده که با توجه به محدودیت وجود </w:t>
-      </w:r>
-      <w:proofErr w:type="spellStart"/>
-      <w:r>
-        <w:rPr>
-          <w:rFonts w:cs="B Nazanin" w:hint="cs"/>
-          <w:sz w:val="24"/>
-          <w:szCs w:val="24"/>
-          <w:rtl/>
-          <w:lang w:bidi="fa-IR"/>
-        </w:rPr>
-        <w:t>دیتابیس</w:t>
-      </w:r>
-      <w:proofErr w:type="spellEnd"/>
-      <w:r>
-        <w:rPr>
-          <w:rFonts w:cs="B Nazanin" w:hint="cs"/>
-          <w:sz w:val="24"/>
-          <w:szCs w:val="24"/>
-          <w:rtl/>
-          <w:lang w:bidi="fa-IR"/>
-        </w:rPr>
-        <w:t xml:space="preserve"> موثق برای غذاهای فرهنگ ایران، تنوع </w:t>
-      </w:r>
-      <w:proofErr w:type="spellStart"/>
-      <w:r>
-        <w:rPr>
-          <w:rFonts w:cs="B Nazanin" w:hint="cs"/>
-          <w:sz w:val="24"/>
-          <w:szCs w:val="24"/>
-          <w:rtl/>
-          <w:lang w:bidi="fa-IR"/>
-        </w:rPr>
-        <w:t>فرهنگ‏های</w:t>
-      </w:r>
-      <w:proofErr w:type="spellEnd"/>
-      <w:r>
-        <w:rPr>
-          <w:rFonts w:cs="B Nazanin" w:hint="cs"/>
-          <w:sz w:val="24"/>
-          <w:szCs w:val="24"/>
-          <w:rtl/>
-          <w:lang w:bidi="fa-IR"/>
-        </w:rPr>
-        <w:t xml:space="preserve"> مختلف رعایت شود، پس از </w:t>
-      </w:r>
-      <w:proofErr w:type="spellStart"/>
-      <w:r>
-        <w:rPr>
-          <w:rFonts w:cs="B Nazanin" w:hint="cs"/>
-          <w:sz w:val="24"/>
-          <w:szCs w:val="24"/>
-          <w:rtl/>
-          <w:lang w:bidi="fa-IR"/>
-        </w:rPr>
-        <w:t>جمع‏آوری</w:t>
-      </w:r>
-      <w:proofErr w:type="spellEnd"/>
-      <w:r>
-        <w:rPr>
-          <w:rFonts w:cs="B Nazanin" w:hint="cs"/>
-          <w:sz w:val="24"/>
-          <w:szCs w:val="24"/>
-          <w:rtl/>
-          <w:lang w:bidi="fa-IR"/>
-        </w:rPr>
-        <w:t xml:space="preserve"> برای غذاهای مختلف برای ایجاد یک رویکرد خطی تمامی </w:t>
-      </w:r>
-      <w:proofErr w:type="spellStart"/>
-      <w:r>
-        <w:rPr>
-          <w:rFonts w:cs="B Nazanin" w:hint="cs"/>
-          <w:sz w:val="24"/>
-          <w:szCs w:val="24"/>
-          <w:rtl/>
-          <w:lang w:bidi="fa-IR"/>
-        </w:rPr>
-        <w:t>داده‏های</w:t>
-      </w:r>
-      <w:proofErr w:type="spellEnd"/>
-      <w:r>
-        <w:rPr>
-          <w:rFonts w:cs="B Nazanin" w:hint="cs"/>
-          <w:sz w:val="24"/>
-          <w:szCs w:val="24"/>
-          <w:rtl/>
-          <w:lang w:bidi="fa-IR"/>
-        </w:rPr>
-        <w:t xml:space="preserve"> مربوط به غذاها از جمله مقدار بر حسب گرم و کالری و فیبر و ... بر روی صد گرم مقدار </w:t>
-      </w:r>
-      <w:proofErr w:type="spellStart"/>
-      <w:r>
-        <w:rPr>
-          <w:rFonts w:cs="B Nazanin" w:hint="cs"/>
-          <w:sz w:val="24"/>
-          <w:szCs w:val="24"/>
-          <w:rtl/>
-          <w:lang w:bidi="fa-IR"/>
-        </w:rPr>
-        <w:t>نرمالایز</w:t>
-      </w:r>
-      <w:proofErr w:type="spellEnd"/>
-      <w:r>
-        <w:rPr>
-          <w:rFonts w:cs="B Nazanin" w:hint="cs"/>
-          <w:sz w:val="24"/>
-          <w:szCs w:val="24"/>
-          <w:rtl/>
-          <w:lang w:bidi="fa-IR"/>
-        </w:rPr>
-        <w:t xml:space="preserve"> شده و با توجه به قیود تعریف شده، مدل دارای انتخاب بین </w:t>
-      </w:r>
-      <w:proofErr w:type="spellStart"/>
-      <w:r>
-        <w:rPr>
-          <w:rFonts w:cs="B Nazanin" w:hint="cs"/>
-          <w:sz w:val="24"/>
-          <w:szCs w:val="24"/>
-          <w:rtl/>
-          <w:lang w:bidi="fa-IR"/>
-        </w:rPr>
-        <w:t>مقدارهایی</w:t>
-      </w:r>
-      <w:proofErr w:type="spellEnd"/>
-      <w:r>
-        <w:rPr>
-          <w:rFonts w:cs="B Nazanin" w:hint="cs"/>
-          <w:sz w:val="24"/>
-          <w:szCs w:val="24"/>
-          <w:rtl/>
-          <w:lang w:bidi="fa-IR"/>
-        </w:rPr>
-        <w:t xml:space="preserve"> بین 100 تا 500 گرم را </w:t>
-      </w:r>
-      <w:proofErr w:type="spellStart"/>
-      <w:r>
-        <w:rPr>
-          <w:rFonts w:cs="B Nazanin" w:hint="cs"/>
-          <w:sz w:val="24"/>
-          <w:szCs w:val="24"/>
-          <w:rtl/>
-          <w:lang w:bidi="fa-IR"/>
-        </w:rPr>
-        <w:t>داراست</w:t>
-      </w:r>
-      <w:proofErr w:type="spellEnd"/>
-      <w:r>
-        <w:rPr>
-          <w:rFonts w:cs="B Nazanin" w:hint="cs"/>
-          <w:sz w:val="24"/>
-          <w:szCs w:val="24"/>
-          <w:rtl/>
-          <w:lang w:bidi="fa-IR"/>
-        </w:rPr>
-        <w:t xml:space="preserve"> تا بتوان درجه آزادی مدل را با مقدار معقولی تعریف کرد.</w:t>
+      <w:r>
+        <w:rPr>
+          <w:rFonts w:cs="B Nazanin" w:hint="cs"/>
+          <w:sz w:val="24"/>
+          <w:szCs w:val="24"/>
+          <w:rtl/>
+          <w:lang w:bidi="fa-IR"/>
+        </w:rPr>
+        <w:t xml:space="preserve">داده‏ها از منابع مختلف جمع‏آوری شده و تلاش بر این بوده که با توجه به محدودیت وجود دیتابیس موثق برای غذاهای فرهنگ ایران، تنوع فرهنگ‏های مختلف رعایت شود، پس از جمع‏آوری برای غذاهای مختلف برای ایجاد یک رویکرد خطی تمامی </w:t>
+      </w:r>
+      <w:r>
+        <w:rPr>
+          <w:rFonts w:cs="B Nazanin" w:hint="cs"/>
+          <w:sz w:val="24"/>
+          <w:szCs w:val="24"/>
+          <w:rtl/>
+          <w:lang w:bidi="fa-IR"/>
+        </w:rPr>
+        <w:t>داده‏های مربوط به غذاها از جمله مقدار بر حسب گرم و کالری و فیبر و ... بر روی صد گرم مقدار نرمالایز شده و با توجه به قیود تعریف شده، مدل دارای انتخاب بین مقدارهایی بین 100 تا 500 گرم را داراست تا بتوان درجه آزادی مدل را با مقدار معقولی تعریف کرد.</w:t>
       </w:r>
     </w:p>
     <w:p>
@@ -21737,16 +20676,7 @@
           <w:rtl/>
           <w:lang w:bidi="fa-IR"/>
         </w:rPr>
-        <w:t xml:space="preserve"> و محدوده </w:t>
-      </w:r>
-      <w:proofErr w:type="spellStart"/>
-      <w:r>
-        <w:rPr>
-          <w:rFonts w:cs="B Nazanin"/>
-          <w:rtl/>
-          <w:lang w:bidi="fa-IR"/>
-        </w:rPr>
-        <w:t>توص</w:t>
+        <w:t xml:space="preserve"> و محدوده توص</w:t>
       </w:r>
       <w:r>
         <w:rPr>
@@ -21764,7 +20694,6 @@
         </w:rPr>
         <w:t>ه‌شده</w:t>
       </w:r>
-      <w:proofErr w:type="spellEnd"/>
       <w:r>
         <w:rPr>
           <w:rtl/>
@@ -24768,35 +23697,7 @@
               <w:rFonts w:eastAsia="Times New Roman"/>
             </w:rPr>
             <w:tab/>
-            <w:t xml:space="preserve">C. van Dooren, M. </w:t>
-          </w:r>
-          <w:proofErr w:type="spellStart"/>
-          <w:r>
-            <w:rPr>
-              <w:rFonts w:eastAsia="Times New Roman"/>
-            </w:rPr>
-            <w:t>Tyszler</w:t>
-          </w:r>
-          <w:proofErr w:type="spellEnd"/>
-          <w:r>
-            <w:rPr>
-              <w:rFonts w:eastAsia="Times New Roman"/>
-            </w:rPr>
-            <w:t xml:space="preserve">, G. F. H. Kramer, and H. </w:t>
-          </w:r>
-          <w:proofErr w:type="spellStart"/>
-          <w:r>
-            <w:rPr>
-              <w:rFonts w:eastAsia="Times New Roman"/>
-            </w:rPr>
-            <w:t>Aiking</w:t>
-          </w:r>
-          <w:proofErr w:type="spellEnd"/>
-          <w:r>
-            <w:rPr>
-              <w:rFonts w:eastAsia="Times New Roman"/>
-            </w:rPr>
-            <w:t xml:space="preserve">, “Combining low price, low climate impact and high nutritional value in one shopping basket through diet optimization by linear programming,” </w:t>
+            <w:t xml:space="preserve">C. van Dooren, M. Tyszler, G. F. H. Kramer, and H. Aiking, “Combining low price, low climate impact and high nutritional value in one shopping basket through diet optimization by linear programming,” </w:t>
           </w:r>
           <w:r>
             <w:rPr>
@@ -24810,21 +23711,7 @@
             <w:rPr>
               <w:rFonts w:eastAsia="Times New Roman"/>
             </w:rPr>
-            <w:t xml:space="preserve">, vol. 7, no. 9, pp. 12837–12855, 2015, </w:t>
-          </w:r>
-          <w:proofErr w:type="spellStart"/>
-          <w:r>
-            <w:rPr>
-              <w:rFonts w:eastAsia="Times New Roman"/>
-            </w:rPr>
-            <w:t>doi</w:t>
-          </w:r>
-          <w:proofErr w:type="spellEnd"/>
-          <w:r>
-            <w:rPr>
-              <w:rFonts w:eastAsia="Times New Roman"/>
-            </w:rPr>
-            <w:t>: 10.3390/su70912837.</w:t>
+            <w:t>, vol. 7, no. 9, pp. 12837–12855, 2015, doi: 10.3390/su70912837.</w:t>
           </w:r>
         </w:p>
         <w:p>
@@ -24864,43 +23751,19 @@
             </w:rPr>
             <w:t xml:space="preserve">, “Designing optimal food intake patterns to achieve nutritional goals for Japanese adults through the use of linear programming optimization models,” </w:t>
           </w:r>
-          <w:proofErr w:type="spellStart"/>
           <w:r>
             <w:rPr>
               <w:rFonts w:eastAsia="Times New Roman"/>
               <w:i/>
               <w:iCs/>
             </w:rPr>
-            <w:t>Nutr</w:t>
-          </w:r>
-          <w:proofErr w:type="spellEnd"/>
-          <w:r>
-            <w:rPr>
-              <w:rFonts w:eastAsia="Times New Roman"/>
-              <w:i/>
-              <w:iCs/>
-            </w:rPr>
-            <w:t xml:space="preserve"> J</w:t>
+            <w:t>Nutr J</w:t>
           </w:r>
           <w:r>
             <w:rPr>
               <w:rFonts w:eastAsia="Times New Roman"/>
             </w:rPr>
-            <w:t xml:space="preserve">, vol. 14, no. 1, Jun. 2015, </w:t>
-          </w:r>
-          <w:proofErr w:type="spellStart"/>
-          <w:r>
-            <w:rPr>
-              <w:rFonts w:eastAsia="Times New Roman"/>
-            </w:rPr>
-            <w:t>doi</w:t>
-          </w:r>
-          <w:proofErr w:type="spellEnd"/>
-          <w:r>
-            <w:rPr>
-              <w:rFonts w:eastAsia="Times New Roman"/>
-            </w:rPr>
-            <w:t>: 10.1186/s12937-015-0047-7.</w:t>
+            <w:t>, vol. 14, no. 1, Jun. 2015, doi: 10.1186/s12937-015-0047-7.</w:t>
           </w:r>
         </w:p>
         <w:p>
@@ -24924,21 +23787,7 @@
               <w:rFonts w:eastAsia="Times New Roman"/>
             </w:rPr>
             <w:tab/>
-            <w:t xml:space="preserve">N. Darmon, E. L. Ferguson, and A. </w:t>
-          </w:r>
-          <w:proofErr w:type="spellStart"/>
-          <w:r>
-            <w:rPr>
-              <w:rFonts w:eastAsia="Times New Roman"/>
-            </w:rPr>
-            <w:t>Briend</w:t>
-          </w:r>
-          <w:proofErr w:type="spellEnd"/>
-          <w:r>
-            <w:rPr>
-              <w:rFonts w:eastAsia="Times New Roman"/>
-            </w:rPr>
-            <w:t xml:space="preserve">, “Impact of a Cost Constraint on Nutritionally Adequate Food Choices for French Women: An Analysis by Linear Programming,” </w:t>
+            <w:t xml:space="preserve">N. Darmon, E. L. Ferguson, and A. Briend, “Impact of a Cost Constraint on Nutritionally Adequate Food Choices for French Women: An Analysis by Linear Programming,” </w:t>
           </w:r>
           <w:r>
             <w:rPr>
@@ -24946,55 +23795,13 @@
               <w:i/>
               <w:iCs/>
             </w:rPr>
-            <w:t xml:space="preserve">J </w:t>
+            <w:t>J Nutr Educ Behav</w:t>
           </w:r>
-          <w:proofErr w:type="spellStart"/>
-          <w:r>
-            <w:rPr>
-              <w:rFonts w:eastAsia="Times New Roman"/>
-              <w:i/>
-              <w:iCs/>
-            </w:rPr>
-            <w:t>Nutr</w:t>
-          </w:r>
-          <w:proofErr w:type="spellEnd"/>
-          <w:r>
-            <w:rPr>
-              <w:rFonts w:eastAsia="Times New Roman"/>
-              <w:i/>
-              <w:iCs/>
-            </w:rPr>
-            <w:t xml:space="preserve"> Educ </w:t>
-          </w:r>
-          <w:proofErr w:type="spellStart"/>
-          <w:r>
-            <w:rPr>
-              <w:rFonts w:eastAsia="Times New Roman"/>
-              <w:i/>
-              <w:iCs/>
-            </w:rPr>
-            <w:t>Behav</w:t>
-          </w:r>
-          <w:proofErr w:type="spellEnd"/>
           <w:r>
             <w:rPr>
               <w:rFonts w:eastAsia="Times New Roman"/>
             </w:rPr>
-            <w:t xml:space="preserve">, vol. 38, no. 2, pp. 82–90, Apr. 2006, </w:t>
-          </w:r>
-          <w:proofErr w:type="spellStart"/>
-          <w:r>
-            <w:rPr>
-              <w:rFonts w:eastAsia="Times New Roman"/>
-            </w:rPr>
-            <w:t>doi</w:t>
-          </w:r>
-          <w:proofErr w:type="spellEnd"/>
-          <w:r>
-            <w:rPr>
-              <w:rFonts w:eastAsia="Times New Roman"/>
-            </w:rPr>
-            <w:t>: 10.1016/j.jneb.2005.11.028.</w:t>
+            <w:t>, vol. 38, no. 2, pp. 82–90, Apr. 2006, doi: 10.1016/j.jneb.2005.11.028.</w:t>
           </w:r>
         </w:p>
         <w:p>
@@ -25446,6 +24253,66 @@
                                                   <w:r>
                                                     <w:t>‬</w:t>
                                                   </w:r>
+                                                  <w:r>
+                                                    <w:t>‬</w:t>
+                                                  </w:r>
+                                                  <w:r>
+                                                    <w:t>‬</w:t>
+                                                  </w:r>
+                                                  <w:r>
+                                                    <w:t>‬</w:t>
+                                                  </w:r>
+                                                  <w:r>
+                                                    <w:t>‬</w:t>
+                                                  </w:r>
+                                                  <w:r>
+                                                    <w:t>‬</w:t>
+                                                  </w:r>
+                                                  <w:r>
+                                                    <w:t>‬</w:t>
+                                                  </w:r>
+                                                  <w:r>
+                                                    <w:t>‬</w:t>
+                                                  </w:r>
+                                                  <w:r>
+                                                    <w:t>‬</w:t>
+                                                  </w:r>
+                                                  <w:r>
+                                                    <w:t>‬</w:t>
+                                                  </w:r>
+                                                  <w:r>
+                                                    <w:t>‬</w:t>
+                                                  </w:r>
+                                                  <w:r>
+                                                    <w:t>‬</w:t>
+                                                  </w:r>
+                                                  <w:r>
+                                                    <w:t>‬</w:t>
+                                                  </w:r>
+                                                  <w:r>
+                                                    <w:t>‬</w:t>
+                                                  </w:r>
+                                                  <w:r>
+                                                    <w:t>‬</w:t>
+                                                  </w:r>
+                                                  <w:r>
+                                                    <w:t>‬</w:t>
+                                                  </w:r>
+                                                  <w:r>
+                                                    <w:t>‬</w:t>
+                                                  </w:r>
+                                                  <w:r>
+                                                    <w:t>‬</w:t>
+                                                  </w:r>
+                                                  <w:r>
+                                                    <w:t>‬</w:t>
+                                                  </w:r>
+                                                  <w:r>
+                                                    <w:t>‬</w:t>
+                                                  </w:r>
+                                                  <w:r>
+                                                    <w:t>‬</w:t>
+                                                  </w:r>
                                                 </w:dir>
                                               </w:dir>
                                             </w:dir>
@@ -25502,21 +24369,7 @@
             <w:rPr>
               <w:rFonts w:eastAsia="Times New Roman"/>
             </w:rPr>
-            <w:t xml:space="preserve"> </w:t>
-          </w:r>
-          <w:proofErr w:type="spellStart"/>
-          <w:r>
-            <w:rPr>
-              <w:rFonts w:eastAsia="Times New Roman"/>
-            </w:rPr>
-            <w:t>doi</w:t>
-          </w:r>
-          <w:proofErr w:type="spellEnd"/>
-          <w:r>
-            <w:rPr>
-              <w:rFonts w:eastAsia="Times New Roman"/>
-            </w:rPr>
-            <w:t>: 10.3389/fnut.2018.00048.</w:t>
+            <w:t xml:space="preserve"> doi: 10.3389/fnut.2018.00048.</w:t>
           </w:r>
         </w:p>
         <w:p>
@@ -25681,37 +24534,13 @@
               <w:i/>
               <w:iCs/>
             </w:rPr>
-            <w:t xml:space="preserve">Front </w:t>
+            <w:t>Front Nutr</w:t>
           </w:r>
-          <w:proofErr w:type="spellStart"/>
-          <w:r>
-            <w:rPr>
-              <w:rFonts w:eastAsia="Times New Roman"/>
-              <w:i/>
-              <w:iCs/>
-            </w:rPr>
-            <w:t>Nutr</w:t>
-          </w:r>
-          <w:proofErr w:type="spellEnd"/>
           <w:r>
             <w:rPr>
               <w:rFonts w:eastAsia="Times New Roman"/>
             </w:rPr>
-            <w:t xml:space="preserve">, vol. 5, p. 352128, Jun. 2018, </w:t>
-          </w:r>
-          <w:proofErr w:type="spellStart"/>
-          <w:r>
-            <w:rPr>
-              <w:rFonts w:eastAsia="Times New Roman"/>
-            </w:rPr>
-            <w:t>doi</w:t>
-          </w:r>
-          <w:proofErr w:type="spellEnd"/>
-          <w:r>
-            <w:rPr>
-              <w:rFonts w:eastAsia="Times New Roman"/>
-            </w:rPr>
-            <w:t>: 10.3389/FNUT.2018.00048/BIBTEX.</w:t>
+            <w:t>, vol. 5, p. 352128, Jun. 2018, doi: 10.3389/FNUT.2018.00048/BIBTEX.</w:t>
           </w:r>
         </w:p>
         <w:p>
@@ -25735,21 +24564,7 @@
               <w:rFonts w:eastAsia="Times New Roman"/>
             </w:rPr>
             <w:tab/>
-            <w:t xml:space="preserve">B. Harris, R. </w:t>
-          </w:r>
-          <w:proofErr w:type="spellStart"/>
-          <w:r>
-            <w:rPr>
-              <w:rFonts w:eastAsia="Times New Roman"/>
-            </w:rPr>
-            <w:t>Floud</w:t>
-          </w:r>
-          <w:proofErr w:type="spellEnd"/>
-          <w:r>
-            <w:rPr>
-              <w:rFonts w:eastAsia="Times New Roman"/>
-            </w:rPr>
-            <w:t xml:space="preserve">, and S. C. Hong, “How many calories? Food availability in England and Wales in the eighteenth and nineteenth centuries,” </w:t>
+            <w:t xml:space="preserve">B. Harris, R. Floud, and S. C. Hong, “How many calories? Food availability in England and Wales in the eighteenth and nineteenth centuries,” </w:t>
           </w:r>
           <w:r>
             <w:rPr>
@@ -25763,21 +24578,7 @@
             <w:rPr>
               <w:rFonts w:eastAsia="Times New Roman"/>
             </w:rPr>
-            <w:t xml:space="preserve">, vol. 31, pp. 111–191, 2015, </w:t>
-          </w:r>
-          <w:proofErr w:type="spellStart"/>
-          <w:r>
-            <w:rPr>
-              <w:rFonts w:eastAsia="Times New Roman"/>
-            </w:rPr>
-            <w:t>doi</w:t>
-          </w:r>
-          <w:proofErr w:type="spellEnd"/>
-          <w:r>
-            <w:rPr>
-              <w:rFonts w:eastAsia="Times New Roman"/>
-            </w:rPr>
-            <w:t>: 10.1108/S0363-326820150000031003/FULL/HTML.</w:t>
+            <w:t>, vol. 31, pp. 111–191, 2015, doi: 10.1108/S0363-326820150000031003/FULL/HTML.</w:t>
           </w:r>
         </w:p>
         <w:p>
@@ -25801,21 +24602,7 @@
               <w:rFonts w:eastAsia="Times New Roman"/>
             </w:rPr>
             <w:tab/>
-            <w:t xml:space="preserve">“Daily per capita protein supply, 2000 to 2021.” Accessed: Dec. 27, 2024. [Online]. Available: </w:t>
-          </w:r>
-          <w:proofErr w:type="gramStart"/>
-          <w:r>
-            <w:rPr>
-              <w:rFonts w:eastAsia="Times New Roman"/>
-            </w:rPr>
-            <w:t>https://ourworldindata.org/grapher/daily-per-capita-protein-supply?tab=chart&amp;time=2000..</w:t>
-          </w:r>
-          <w:proofErr w:type="gramEnd"/>
-          <w:r>
-            <w:rPr>
-              <w:rFonts w:eastAsia="Times New Roman"/>
-            </w:rPr>
-            <w:t>latest&amp;country=~IRN</w:t>
+            <w:t>“Daily per capita protein supply, 2000 to 2021.” Accessed: Dec. 27, 2024. [Online]. Available: https://ourworldindata.org/grapher/daily-per-capita-protein-supply?tab=chart&amp;time=2000..latest&amp;country=~IRN</w:t>
           </w:r>
         </w:p>
         <w:p>
@@ -25878,21 +24665,7 @@
             <w:rPr>
               <w:rFonts w:eastAsia="Times New Roman"/>
             </w:rPr>
-            <w:t xml:space="preserve">, vol. 68, no. 3, pp. 565–572, Nov. 1992, </w:t>
-          </w:r>
-          <w:proofErr w:type="spellStart"/>
-          <w:r>
-            <w:rPr>
-              <w:rFonts w:eastAsia="Times New Roman"/>
-            </w:rPr>
-            <w:t>doi</w:t>
-          </w:r>
-          <w:proofErr w:type="spellEnd"/>
-          <w:r>
-            <w:rPr>
-              <w:rFonts w:eastAsia="Times New Roman"/>
-            </w:rPr>
-            <w:t>: 10.1079/BJN19920115.</w:t>
+            <w:t>, vol. 68, no. 3, pp. 565–572, Nov. 1992, doi: 10.1079/BJN19920115.</w:t>
           </w:r>
         </w:p>
         <w:p>
@@ -25956,43 +24729,19 @@
             </w:rPr>
             <w:t xml:space="preserve">, “Designing optimal food intake patterns to achieve nutritional goals for Japanese adults through the use of linear programming optimization models,” </w:t>
           </w:r>
-          <w:proofErr w:type="spellStart"/>
           <w:r>
             <w:rPr>
               <w:rFonts w:eastAsia="Times New Roman"/>
               <w:i/>
               <w:iCs/>
             </w:rPr>
-            <w:t>Nutr</w:t>
-          </w:r>
-          <w:proofErr w:type="spellEnd"/>
-          <w:r>
-            <w:rPr>
-              <w:rFonts w:eastAsia="Times New Roman"/>
-              <w:i/>
-              <w:iCs/>
-            </w:rPr>
-            <w:t xml:space="preserve"> J</w:t>
+            <w:t>Nutr J</w:t>
           </w:r>
           <w:r>
             <w:rPr>
               <w:rFonts w:eastAsia="Times New Roman"/>
             </w:rPr>
-            <w:t xml:space="preserve">, vol. 14, no. 1, pp. 1–10, Jun. 2015, </w:t>
-          </w:r>
-          <w:proofErr w:type="spellStart"/>
-          <w:r>
-            <w:rPr>
-              <w:rFonts w:eastAsia="Times New Roman"/>
-            </w:rPr>
-            <w:t>doi</w:t>
-          </w:r>
-          <w:proofErr w:type="spellEnd"/>
-          <w:r>
-            <w:rPr>
-              <w:rFonts w:eastAsia="Times New Roman"/>
-            </w:rPr>
-            <w:t>: 10.1186/S12937-015-0047-7/TABLES/4.</w:t>
+            <w:t>, vol. 14, no. 1, pp. 1–10, Jun. 2015, doi: 10.1186/S12937-015-0047-7/TABLES/4.</w:t>
           </w:r>
         </w:p>
         <w:p>
@@ -26030,21 +24779,7 @@
             <w:rPr>
               <w:rFonts w:eastAsia="Times New Roman"/>
             </w:rPr>
-            <w:t xml:space="preserve">, vol. 68, no. 3, pp. 565–572, Nov. 1992, </w:t>
-          </w:r>
-          <w:proofErr w:type="spellStart"/>
-          <w:r>
-            <w:rPr>
-              <w:rFonts w:eastAsia="Times New Roman"/>
-            </w:rPr>
-            <w:t>doi</w:t>
-          </w:r>
-          <w:proofErr w:type="spellEnd"/>
-          <w:r>
-            <w:rPr>
-              <w:rFonts w:eastAsia="Times New Roman"/>
-            </w:rPr>
-            <w:t>: 10.1079/BJN19920115.</w:t>
+            <w:t>, vol. 68, no. 3, pp. 565–572, Nov. 1992, doi: 10.1079/BJN19920115.</w:t>
           </w:r>
         </w:p>
         <w:p>
@@ -29179,7 +27914,6 @@
   <w:style w:type="character" w:default="1" w:styleId="DefaultParagraphFont">
     <w:name w:val="Default Paragraph Font"/>
     <w:uiPriority w:val="1"/>
-    <w:semiHidden/>
     <w:unhideWhenUsed/>
   </w:style>
   <w:style w:type="table" w:default="1" w:styleId="TableNormal">
@@ -29835,6 +28569,7 @@
   <w:rsids>
     <w:rsidRoot w:val="00520148"/>
     <w:rsid w:val="00003D60"/>
+    <w:rsid w:val="00025F29"/>
     <w:rsid w:val="001C24B3"/>
     <w:rsid w:val="001C78E7"/>
     <w:rsid w:val="0020307C"/>
@@ -29851,6 +28586,7 @@
     <w:rsid w:val="00693E66"/>
     <w:rsid w:val="00760066"/>
     <w:rsid w:val="00867B0E"/>
+    <w:rsid w:val="009353A9"/>
     <w:rsid w:val="00946CCA"/>
     <w:rsid w:val="00B526F1"/>
     <w:rsid w:val="00CF2FFD"/>

</xml_diff>